<commit_message>
Made a bit of report
</commit_message>
<xml_diff>
--- a/ass2/Report.docx
+++ b/ass2/Report.docx
@@ -1,6 +1,6 @@
 
 <file path=word/document.xml><?xml version="1.0" encoding="utf-8"?>
-<w:document xmlns:wpc="http://schemas.microsoft.com/office/word/2010/wordprocessingCanvas" xmlns:mc="http://schemas.openxmlformats.org/markup-compatibility/2006" xmlns:o="urn:schemas-microsoft-com:office:office" xmlns:r="http://schemas.openxmlformats.org/officeDocument/2006/relationships" xmlns:m="http://schemas.openxmlformats.org/officeDocument/2006/math" xmlns:v="urn:schemas-microsoft-com:vml" xmlns:wp14="http://schemas.microsoft.com/office/word/2010/wordprocessingDrawing" xmlns:wp="http://schemas.openxmlformats.org/drawingml/2006/wordprocessingDrawing" xmlns:w10="urn:schemas-microsoft-com:office:word" xmlns:w="http://schemas.openxmlformats.org/wordprocessingml/2006/main" xmlns:w14="http://schemas.microsoft.com/office/word/2010/wordml" xmlns:w15="http://schemas.microsoft.com/office/word/2012/wordml" xmlns:wpg="http://schemas.microsoft.com/office/word/2010/wordprocessingGroup" xmlns:wpi="http://schemas.microsoft.com/office/word/2010/wordprocessingInk" xmlns:wne="http://schemas.microsoft.com/office/word/2006/wordml" xmlns:wps="http://schemas.microsoft.com/office/word/2010/wordprocessingShape" mc:Ignorable="w14 w15 wp14">
+<w:document xmlns:ve="http://schemas.openxmlformats.org/markup-compatibility/2006" xmlns:o="urn:schemas-microsoft-com:office:office" xmlns:r="http://schemas.openxmlformats.org/officeDocument/2006/relationships" xmlns:m="http://schemas.openxmlformats.org/officeDocument/2006/math" xmlns:v="urn:schemas-microsoft-com:vml" xmlns:wp="http://schemas.openxmlformats.org/drawingml/2006/wordprocessingDrawing" xmlns:w10="urn:schemas-microsoft-com:office:word" xmlns:w="http://schemas.openxmlformats.org/wordprocessingml/2006/main" xmlns:wne="http://schemas.microsoft.com/office/word/2006/wordml">
   <w:body>
     <w:p>
       <w:pPr>
@@ -178,7 +178,21 @@
         <w:rPr>
           <w:lang w:val="en-AU"/>
         </w:rPr>
-        <w:t xml:space="preserve"> Bayes Net</w:t>
+        <w:t xml:space="preserve"> </w:t>
+      </w:r>
+      <w:proofErr w:type="spellStart"/>
+      <w:r>
+        <w:rPr>
+          <w:lang w:val="en-AU"/>
+        </w:rPr>
+        <w:t>Bayes</w:t>
+      </w:r>
+      <w:proofErr w:type="spellEnd"/>
+      <w:r>
+        <w:rPr>
+          <w:lang w:val="en-AU"/>
+        </w:rPr>
+        <w:t xml:space="preserve"> Net</w:t>
       </w:r>
       <w:r>
         <w:rPr>
@@ -192,23 +206,19 @@
         </w:rPr>
         <w:t xml:space="preserve"> </w:t>
       </w:r>
-      <w:r>
-        <w:rPr>
-          <w:lang w:val="en-AU"/>
-        </w:rPr>
-        <w:t>given.</w:t>
-      </w:r>
-      <w:r>
-        <w:rPr>
-          <w:lang w:val="en-AU"/>
-        </w:rPr>
-        <w:t xml:space="preserve"> </w:t>
-      </w:r>
-      <w:r>
-        <w:rPr>
-          <w:lang w:val="en-AU"/>
-        </w:rPr>
-        <w:t>We are also p</w:t>
+      <w:proofErr w:type="spellStart"/>
+      <w:r>
+        <w:rPr>
+          <w:lang w:val="en-AU"/>
+        </w:rPr>
+        <w:t>given.We</w:t>
+      </w:r>
+      <w:proofErr w:type="spellEnd"/>
+      <w:r>
+        <w:rPr>
+          <w:lang w:val="en-AU"/>
+        </w:rPr>
+        <w:t xml:space="preserve"> are also p</w:t>
       </w:r>
       <w:r>
         <w:rPr>
@@ -337,6 +347,155 @@
       </w:pPr>
       <w:bookmarkStart w:id="0" w:name="_GoBack"/>
       <w:bookmarkEnd w:id="0"/>
+      <w:r>
+        <w:rPr>
+          <w:u w:val="single"/>
+          <w:lang w:val="en-AU"/>
+        </w:rPr>
+        <w:t>Bayesian networks</w:t>
+      </w:r>
+      <w:r>
+        <w:rPr>
+          <w:lang w:val="en-AU"/>
+        </w:rPr>
+        <w:t xml:space="preserve"> are graphical models for representing the i</w:t>
+      </w:r>
+      <w:r>
+        <w:rPr>
+          <w:lang w:val="en-AU"/>
+        </w:rPr>
+        <w:t>nteraction between variables vi</w:t>
+      </w:r>
+      <w:r>
+        <w:rPr>
+          <w:lang w:val="en-AU"/>
+        </w:rPr>
+        <w:t xml:space="preserve">sually. The Bayesian network is a directed </w:t>
+      </w:r>
+      <w:r>
+        <w:rPr>
+          <w:lang w:val="en-AU"/>
+        </w:rPr>
+        <w:t xml:space="preserve">acyclic </w:t>
+      </w:r>
+      <w:r>
+        <w:rPr>
+          <w:lang w:val="en-AU"/>
+        </w:rPr>
+        <w:t>graph where each node corresponds to a random variable, X, and has a value corresponding to the probabil</w:t>
+      </w:r>
+      <w:r>
+        <w:rPr>
+          <w:lang w:val="en-AU"/>
+        </w:rPr>
+        <w:t xml:space="preserve">ity of the random variable given </w:t>
+      </w:r>
+      <w:proofErr w:type="gramStart"/>
+      <w:r>
+        <w:rPr>
+          <w:lang w:val="en-AU"/>
+        </w:rPr>
+        <w:t>it’s</w:t>
+      </w:r>
+      <w:proofErr w:type="gramEnd"/>
+      <w:r>
+        <w:rPr>
+          <w:lang w:val="en-AU"/>
+        </w:rPr>
+        <w:t xml:space="preserve"> parents. The nodes and the arcs define the structure of the network. This graphical representation is visual and helps understanding. The network represents conditional independence statements and allows us to break down the problem of representing the joint distribution of many variables into local structures; this eases both analysis and computation.</w:t>
+      </w:r>
+    </w:p>
+    <w:p>
+      <w:pPr>
+        <w:ind w:firstLine="720"/>
+        <w:rPr>
+          <w:lang w:val="en-AU"/>
+        </w:rPr>
+      </w:pPr>
+      <w:r>
+        <w:rPr>
+          <w:u w:val="single"/>
+          <w:lang w:val="en-AU"/>
+        </w:rPr>
+        <w:t>Rejection sampling</w:t>
+      </w:r>
+      <w:r>
+        <w:rPr>
+          <w:lang w:val="en-AU"/>
+        </w:rPr>
+        <w:t xml:space="preserve"> is a general method for producing samples </w:t>
+      </w:r>
+      <w:r>
+        <w:rPr>
+          <w:lang w:val="en-AU"/>
+        </w:rPr>
+        <w:t>of a given</w:t>
+      </w:r>
+      <w:r>
+        <w:rPr>
+          <w:lang w:val="en-AU"/>
+        </w:rPr>
+        <w:t xml:space="preserve"> distr</w:t>
+      </w:r>
+      <w:r>
+        <w:rPr>
+          <w:lang w:val="en-AU"/>
+        </w:rPr>
+        <w:t>ibution. I</w:t>
+      </w:r>
+      <w:r>
+        <w:rPr>
+          <w:lang w:val="en-AU"/>
+        </w:rPr>
+        <w:t>t can be used to compute conditional probabilities. Rejection sampling produces a consistent estimate of the true probability</w:t>
+      </w:r>
+      <w:r>
+        <w:rPr>
+          <w:lang w:val="en-AU"/>
+        </w:rPr>
+        <w:t xml:space="preserve"> by repeating the heuristics many times enough to the result to converge to the actual result</w:t>
+      </w:r>
+      <w:r>
+        <w:rPr>
+          <w:lang w:val="en-AU"/>
+        </w:rPr>
+        <w:t>. The biggest problem with rejection sampling is that it rejects so many samples, that for complex problems this method is impossible to be used.</w:t>
+      </w:r>
+    </w:p>
+    <w:p>
+      <w:pPr>
+        <w:ind w:firstLine="720"/>
+        <w:rPr>
+          <w:lang w:val="en-AU"/>
+        </w:rPr>
+      </w:pPr>
+      <w:r>
+        <w:rPr>
+          <w:u w:val="single"/>
+        </w:rPr>
+        <w:t>Likelihood w</w:t>
+      </w:r>
+      <w:r>
+        <w:rPr>
+          <w:u w:val="single"/>
+        </w:rPr>
+        <w:t>eighting</w:t>
+      </w:r>
+      <w:r>
+        <w:t xml:space="preserve"> may be regarded as the optimization of the rejection sampling since it generates only</w:t>
+      </w:r>
+      <w:r>
+        <w:t xml:space="preserve"> events that are consistent with the evidence e</w:t>
+      </w:r>
+      <w:r>
+        <w:t xml:space="preserve"> to compute the conditional probability</w:t>
+      </w:r>
+      <w:r>
+        <w:t xml:space="preserve">. </w:t>
+      </w:r>
+      <w:r>
+        <w:t xml:space="preserve"> </w:t>
+      </w:r>
     </w:p>
     <w:p>
       <w:pPr>
@@ -375,7 +534,7 @@
     </w:p>
     <w:p>
       <w:pPr>
-        <w:pStyle w:val="PargrafodaLista"/>
+        <w:pStyle w:val="ListParagraph"/>
         <w:numPr>
           <w:ilvl w:val="0"/>
           <w:numId w:val="3"/>
@@ -393,7 +552,7 @@
     </w:p>
     <w:p>
       <w:pPr>
-        <w:pStyle w:val="PargrafodaLista"/>
+        <w:pStyle w:val="ListParagraph"/>
         <w:numPr>
           <w:ilvl w:val="0"/>
           <w:numId w:val="3"/>
@@ -411,11 +570,7 @@
     </w:p>
     <w:p>
       <w:pPr>
-        <w:pStyle w:val="PargrafodaLista"/>
-        <w:numPr>
-          <w:ilvl w:val="0"/>
-          <w:numId w:val="3"/>
-        </w:numPr>
+        <w:ind w:left="1440"/>
         <w:rPr>
           <w:lang w:val="en-AU"/>
         </w:rPr>
@@ -424,12 +579,1109 @@
         <w:rPr>
           <w:lang w:val="en-AU"/>
         </w:rPr>
-        <w:t>Task 3</w:t>
+        <w:t>1)</w:t>
       </w:r>
     </w:p>
     <w:p>
       <w:pPr>
-        <w:pStyle w:val="PargrafodaLista"/>
+        <w:pStyle w:val="ListParagraph"/>
+        <w:ind w:left="1440"/>
+        <w:rPr>
+          <w:lang w:val="en-AU"/>
+        </w:rPr>
+      </w:pPr>
+      <w:r>
+        <w:rPr>
+          <w:noProof/>
+          <w:lang w:eastAsia="en-US"/>
+        </w:rPr>
+        <w:lastRenderedPageBreak/>
+        <w:drawing>
+          <wp:inline distT="0" distB="0" distL="0" distR="0">
+            <wp:extent cx="2836545" cy="2616200"/>
+            <wp:effectExtent l="19050" t="0" r="1905" b="0"/>
+            <wp:docPr id="1" name="Picture 1" descr="C:\Users\pedroabreu\Desktop\task2.png"/>
+            <wp:cNvGraphicFramePr>
+              <a:graphicFrameLocks xmlns:a="http://schemas.openxmlformats.org/drawingml/2006/main" noChangeAspect="1"/>
+            </wp:cNvGraphicFramePr>
+            <a:graphic xmlns:a="http://schemas.openxmlformats.org/drawingml/2006/main">
+              <a:graphicData uri="http://schemas.openxmlformats.org/drawingml/2006/picture">
+                <pic:pic xmlns:pic="http://schemas.openxmlformats.org/drawingml/2006/picture">
+                  <pic:nvPicPr>
+                    <pic:cNvPr id="0" name="Picture 1" descr="C:\Users\pedroabreu\Desktop\task2.png"/>
+                    <pic:cNvPicPr>
+                      <a:picLocks noChangeAspect="1" noChangeArrowheads="1"/>
+                    </pic:cNvPicPr>
+                  </pic:nvPicPr>
+                  <pic:blipFill>
+                    <a:blip r:embed="rId5"/>
+                    <a:srcRect/>
+                    <a:stretch>
+                      <a:fillRect/>
+                    </a:stretch>
+                  </pic:blipFill>
+                  <pic:spPr bwMode="auto">
+                    <a:xfrm>
+                      <a:off x="0" y="0"/>
+                      <a:ext cx="2836545" cy="2616200"/>
+                    </a:xfrm>
+                    <a:prstGeom prst="rect">
+                      <a:avLst/>
+                    </a:prstGeom>
+                    <a:noFill/>
+                    <a:ln w="9525">
+                      <a:noFill/>
+                      <a:miter lim="800000"/>
+                      <a:headEnd/>
+                      <a:tailEnd/>
+                    </a:ln>
+                  </pic:spPr>
+                </pic:pic>
+              </a:graphicData>
+            </a:graphic>
+          </wp:inline>
+        </w:drawing>
+      </w:r>
+    </w:p>
+    <w:p>
+      <w:pPr>
+        <w:pStyle w:val="ListParagraph"/>
+        <w:ind w:left="1440"/>
+        <w:rPr>
+          <w:lang w:val="en-AU"/>
+        </w:rPr>
+      </w:pPr>
+      <w:r>
+        <w:rPr>
+          <w:lang w:val="en-AU"/>
+        </w:rPr>
+        <w:t>2) P(c) = 0.68</w:t>
+      </w:r>
+    </w:p>
+    <w:p>
+      <w:pPr>
+        <w:pStyle w:val="ListParagraph"/>
+        <w:ind w:left="1440"/>
+        <w:rPr>
+          <w:lang w:val="en-AU"/>
+        </w:rPr>
+      </w:pPr>
+      <w:r>
+        <w:rPr>
+          <w:lang w:val="en-AU"/>
+        </w:rPr>
+        <w:t xml:space="preserve">3) </w:t>
+      </w:r>
+      <w:proofErr w:type="gramStart"/>
+      <w:r>
+        <w:rPr>
+          <w:lang w:val="en-AU"/>
+        </w:rPr>
+        <w:t>P(</w:t>
+      </w:r>
+      <w:proofErr w:type="spellStart"/>
+      <w:proofErr w:type="gramEnd"/>
+      <w:r>
+        <w:rPr>
+          <w:lang w:val="en-AU"/>
+        </w:rPr>
+        <w:t>m|s,~c</w:t>
+      </w:r>
+      <w:proofErr w:type="spellEnd"/>
+      <w:r>
+        <w:rPr>
+          <w:lang w:val="en-AU"/>
+        </w:rPr>
+        <w:t>) = 0.2</w:t>
+      </w:r>
+    </w:p>
+    <w:p>
+      <w:pPr>
+        <w:pStyle w:val="ListParagraph"/>
+        <w:ind w:left="1440"/>
+        <w:rPr>
+          <w:lang w:val="en-AU"/>
+        </w:rPr>
+      </w:pPr>
+      <w:r>
+        <w:rPr>
+          <w:lang w:val="en-AU"/>
+        </w:rPr>
+        <w:t xml:space="preserve">4) Total Serum Calcium and Brain </w:t>
+      </w:r>
+      <w:proofErr w:type="spellStart"/>
+      <w:r>
+        <w:rPr>
+          <w:lang w:val="en-AU"/>
+        </w:rPr>
+        <w:t>Tumor</w:t>
+      </w:r>
+      <w:proofErr w:type="spellEnd"/>
+      <w:r>
+        <w:rPr>
+          <w:lang w:val="en-AU"/>
+        </w:rPr>
+        <w:t xml:space="preserve"> (B and I)</w:t>
+      </w:r>
+    </w:p>
+    <w:p>
+      <w:pPr>
+        <w:pStyle w:val="ListParagraph"/>
+        <w:ind w:left="1440"/>
+        <w:rPr>
+          <w:lang w:val="en-AU"/>
+        </w:rPr>
+      </w:pPr>
+      <w:r>
+        <w:rPr>
+          <w:lang w:val="pt-BR"/>
+        </w:rPr>
+        <w:t xml:space="preserve">5) </w:t>
+      </w:r>
+      <w:r>
+        <w:rPr>
+          <w:lang w:val="pt-BR"/>
+        </w:rPr>
+        <w:t xml:space="preserve">Consider </w:t>
+      </w:r>
+      <m:oMath>
+        <m:r>
+          <w:rPr>
+            <w:rFonts w:ascii="Cambria Math" w:hAnsi="Cambria Math"/>
+            <w:lang w:val="en-AU"/>
+          </w:rPr>
+          <m:t>P</m:t>
+        </m:r>
+        <m:d>
+          <m:dPr>
+            <m:ctrlPr>
+              <w:rPr>
+                <w:rFonts w:ascii="Cambria Math" w:hAnsi="Cambria Math"/>
+                <w:i/>
+                <w:lang w:val="en-AU"/>
+              </w:rPr>
+            </m:ctrlPr>
+          </m:dPr>
+          <m:e>
+            <m:r>
+              <w:rPr>
+                <w:rFonts w:ascii="Cambria Math" w:hAnsi="Cambria Math"/>
+                <w:lang w:val="en-AU"/>
+              </w:rPr>
+              <m:t>M</m:t>
+            </m:r>
+            <m:r>
+              <w:rPr>
+                <w:rFonts w:ascii="Cambria Math" w:hAnsi="Cambria Math"/>
+                <w:lang w:val="pt-BR"/>
+              </w:rPr>
+              <m:t>,</m:t>
+            </m:r>
+            <m:r>
+              <w:rPr>
+                <w:rFonts w:ascii="Cambria Math" w:hAnsi="Cambria Math"/>
+                <w:lang w:val="en-AU"/>
+              </w:rPr>
+              <m:t>I</m:t>
+            </m:r>
+            <m:r>
+              <w:rPr>
+                <w:rFonts w:ascii="Cambria Math" w:hAnsi="Cambria Math"/>
+                <w:lang w:val="pt-BR"/>
+              </w:rPr>
+              <m:t>,</m:t>
+            </m:r>
+            <m:r>
+              <w:rPr>
+                <w:rFonts w:ascii="Cambria Math" w:hAnsi="Cambria Math"/>
+                <w:lang w:val="en-AU"/>
+              </w:rPr>
+              <m:t>B</m:t>
+            </m:r>
+            <m:r>
+              <w:rPr>
+                <w:rFonts w:ascii="Cambria Math" w:hAnsi="Cambria Math"/>
+                <w:lang w:val="pt-BR"/>
+              </w:rPr>
+              <m:t>,</m:t>
+            </m:r>
+            <m:r>
+              <w:rPr>
+                <w:rFonts w:ascii="Cambria Math" w:hAnsi="Cambria Math"/>
+                <w:lang w:val="en-AU"/>
+              </w:rPr>
+              <m:t>C</m:t>
+            </m:r>
+            <m:r>
+              <w:rPr>
+                <w:rFonts w:ascii="Cambria Math" w:hAnsi="Cambria Math"/>
+                <w:lang w:val="pt-BR"/>
+              </w:rPr>
+              <m:t>,</m:t>
+            </m:r>
+            <m:r>
+              <w:rPr>
+                <w:rFonts w:ascii="Cambria Math" w:hAnsi="Cambria Math"/>
+                <w:lang w:val="en-AU"/>
+              </w:rPr>
+              <m:t>S</m:t>
+            </m:r>
+          </m:e>
+        </m:d>
+        <m:r>
+          <w:rPr>
+            <w:rFonts w:ascii="Cambria Math" w:hAnsi="Cambria Math"/>
+            <w:lang w:val="en-AU"/>
+          </w:rPr>
+          <m:t>=P</m:t>
+        </m:r>
+        <m:d>
+          <m:dPr>
+            <m:ctrlPr>
+              <w:rPr>
+                <w:rFonts w:ascii="Cambria Math" w:hAnsi="Cambria Math"/>
+                <w:i/>
+                <w:lang w:val="en-AU"/>
+              </w:rPr>
+            </m:ctrlPr>
+          </m:dPr>
+          <m:e>
+            <m:r>
+              <w:rPr>
+                <w:rFonts w:ascii="Cambria Math" w:hAnsi="Cambria Math"/>
+                <w:lang w:val="en-AU"/>
+              </w:rPr>
+              <m:t>M</m:t>
+            </m:r>
+          </m:e>
+        </m:d>
+        <m:r>
+          <w:rPr>
+            <w:rFonts w:ascii="Cambria Math" w:hAnsi="Cambria Math"/>
+            <w:lang w:val="en-AU"/>
+          </w:rPr>
+          <m:t xml:space="preserve"> P</m:t>
+        </m:r>
+        <m:d>
+          <m:dPr>
+            <m:ctrlPr>
+              <w:rPr>
+                <w:rFonts w:ascii="Cambria Math" w:hAnsi="Cambria Math"/>
+                <w:i/>
+                <w:lang w:val="en-AU"/>
+              </w:rPr>
+            </m:ctrlPr>
+          </m:dPr>
+          <m:e>
+            <m:r>
+              <w:rPr>
+                <w:rFonts w:ascii="Cambria Math" w:hAnsi="Cambria Math"/>
+                <w:lang w:val="en-AU"/>
+              </w:rPr>
+              <m:t>I</m:t>
+            </m:r>
+          </m:e>
+          <m:e>
+            <m:r>
+              <w:rPr>
+                <w:rFonts w:ascii="Cambria Math" w:hAnsi="Cambria Math"/>
+                <w:lang w:val="en-AU"/>
+              </w:rPr>
+              <m:t>M</m:t>
+            </m:r>
+          </m:e>
+        </m:d>
+        <m:r>
+          <w:rPr>
+            <w:rFonts w:ascii="Cambria Math" w:hAnsi="Cambria Math"/>
+            <w:lang w:val="en-AU"/>
+          </w:rPr>
+          <m:t>P</m:t>
+        </m:r>
+        <m:d>
+          <m:dPr>
+            <m:ctrlPr>
+              <w:rPr>
+                <w:rFonts w:ascii="Cambria Math" w:hAnsi="Cambria Math"/>
+                <w:i/>
+                <w:lang w:val="en-AU"/>
+              </w:rPr>
+            </m:ctrlPr>
+          </m:dPr>
+          <m:e>
+            <m:r>
+              <w:rPr>
+                <w:rFonts w:ascii="Cambria Math" w:hAnsi="Cambria Math"/>
+                <w:lang w:val="en-AU"/>
+              </w:rPr>
+              <m:t>B</m:t>
+            </m:r>
+          </m:e>
+          <m:e>
+            <m:r>
+              <w:rPr>
+                <w:rFonts w:ascii="Cambria Math" w:hAnsi="Cambria Math"/>
+                <w:lang w:val="en-AU"/>
+              </w:rPr>
+              <m:t>M</m:t>
+            </m:r>
+          </m:e>
+        </m:d>
+        <m:r>
+          <w:rPr>
+            <w:rFonts w:ascii="Cambria Math" w:hAnsi="Cambria Math"/>
+            <w:lang w:val="en-AU"/>
+          </w:rPr>
+          <m:t xml:space="preserve"> P</m:t>
+        </m:r>
+        <m:d>
+          <m:dPr>
+            <m:ctrlPr>
+              <w:rPr>
+                <w:rFonts w:ascii="Cambria Math" w:hAnsi="Cambria Math"/>
+                <w:i/>
+                <w:lang w:val="en-AU"/>
+              </w:rPr>
+            </m:ctrlPr>
+          </m:dPr>
+          <m:e>
+            <m:r>
+              <w:rPr>
+                <w:rFonts w:ascii="Cambria Math" w:hAnsi="Cambria Math"/>
+                <w:lang w:val="en-AU"/>
+              </w:rPr>
+              <m:t>C</m:t>
+            </m:r>
+          </m:e>
+          <m:e>
+            <m:r>
+              <w:rPr>
+                <w:rFonts w:ascii="Cambria Math" w:hAnsi="Cambria Math"/>
+                <w:lang w:val="en-AU"/>
+              </w:rPr>
+              <m:t>I,B</m:t>
+            </m:r>
+          </m:e>
+        </m:d>
+        <m:r>
+          <w:rPr>
+            <w:rFonts w:ascii="Cambria Math" w:hAnsi="Cambria Math"/>
+            <w:lang w:val="en-AU"/>
+          </w:rPr>
+          <m:t xml:space="preserve"> P</m:t>
+        </m:r>
+        <m:d>
+          <m:dPr>
+            <m:ctrlPr>
+              <w:rPr>
+                <w:rFonts w:ascii="Cambria Math" w:hAnsi="Cambria Math"/>
+                <w:i/>
+                <w:lang w:val="en-AU"/>
+              </w:rPr>
+            </m:ctrlPr>
+          </m:dPr>
+          <m:e>
+            <m:r>
+              <w:rPr>
+                <w:rFonts w:ascii="Cambria Math" w:hAnsi="Cambria Math"/>
+                <w:lang w:val="en-AU"/>
+              </w:rPr>
+              <m:t>S</m:t>
+            </m:r>
+          </m:e>
+          <m:e>
+            <m:r>
+              <w:rPr>
+                <w:rFonts w:ascii="Cambria Math" w:hAnsi="Cambria Math"/>
+                <w:lang w:val="en-AU"/>
+              </w:rPr>
+              <m:t>B</m:t>
+            </m:r>
+          </m:e>
+        </m:d>
+      </m:oMath>
+    </w:p>
+    <w:p>
+      <w:pPr>
+        <w:pStyle w:val="ListParagraph"/>
+        <w:ind w:left="1440"/>
+        <w:rPr>
+          <w:lang w:val="en-AU"/>
+        </w:rPr>
+      </w:pPr>
+      <w:r>
+        <w:rPr>
+          <w:lang w:val="en-AU"/>
+        </w:rPr>
+        <w:t xml:space="preserve">    </w:t>
+      </w:r>
+      <w:proofErr w:type="gramStart"/>
+      <w:r>
+        <w:rPr>
+          <w:lang w:val="en-AU"/>
+        </w:rPr>
+        <w:t>Which implies</w:t>
+      </w:r>
+      <w:proofErr w:type="gramEnd"/>
+      <w:r>
+        <w:rPr>
+          <w:lang w:val="en-AU"/>
+        </w:rPr>
+        <w:t xml:space="preserve"> </w:t>
+      </w:r>
+      <m:oMath>
+        <m:r>
+          <w:rPr>
+            <w:rFonts w:ascii="Cambria Math" w:hAnsi="Cambria Math"/>
+            <w:lang w:val="en-AU"/>
+          </w:rPr>
+          <m:t>P</m:t>
+        </m:r>
+        <m:d>
+          <m:dPr>
+            <m:endChr m:val="|"/>
+            <m:ctrlPr>
+              <w:rPr>
+                <w:rFonts w:ascii="Cambria Math" w:hAnsi="Cambria Math"/>
+                <w:i/>
+                <w:lang w:val="en-AU"/>
+              </w:rPr>
+            </m:ctrlPr>
+          </m:dPr>
+          <m:e>
+            <m:r>
+              <w:rPr>
+                <w:rFonts w:ascii="Cambria Math" w:hAnsi="Cambria Math"/>
+                <w:lang w:val="en-AU"/>
+              </w:rPr>
+              <m:t>I, B</m:t>
+            </m:r>
+          </m:e>
+        </m:d>
+        <m:r>
+          <w:rPr>
+            <w:rFonts w:ascii="Cambria Math" w:hAnsi="Cambria Math"/>
+            <w:lang w:val="en-AU"/>
+          </w:rPr>
+          <m:t>M)=</m:t>
+        </m:r>
+        <m:f>
+          <m:fPr>
+            <m:ctrlPr>
+              <w:rPr>
+                <w:rFonts w:ascii="Cambria Math" w:hAnsi="Cambria Math"/>
+                <w:i/>
+                <w:lang w:val="en-AU"/>
+              </w:rPr>
+            </m:ctrlPr>
+          </m:fPr>
+          <m:num>
+            <m:r>
+              <w:rPr>
+                <w:rFonts w:ascii="Cambria Math" w:hAnsi="Cambria Math"/>
+                <w:lang w:val="en-AU"/>
+              </w:rPr>
+              <m:t>P</m:t>
+            </m:r>
+            <m:d>
+              <m:dPr>
+                <m:ctrlPr>
+                  <w:rPr>
+                    <w:rFonts w:ascii="Cambria Math" w:hAnsi="Cambria Math"/>
+                    <w:i/>
+                    <w:lang w:val="en-AU"/>
+                  </w:rPr>
+                </m:ctrlPr>
+              </m:dPr>
+              <m:e>
+                <m:r>
+                  <w:rPr>
+                    <w:rFonts w:ascii="Cambria Math" w:hAnsi="Cambria Math"/>
+                    <w:lang w:val="en-AU"/>
+                  </w:rPr>
+                  <m:t>M,I,B,C,S</m:t>
+                </m:r>
+              </m:e>
+            </m:d>
+          </m:num>
+          <m:den>
+            <m:r>
+              <w:rPr>
+                <w:rFonts w:ascii="Cambria Math" w:hAnsi="Cambria Math"/>
+                <w:lang w:val="en-AU"/>
+              </w:rPr>
+              <m:t>P</m:t>
+            </m:r>
+            <m:d>
+              <m:dPr>
+                <m:ctrlPr>
+                  <w:rPr>
+                    <w:rFonts w:ascii="Cambria Math" w:hAnsi="Cambria Math"/>
+                    <w:i/>
+                    <w:lang w:val="en-AU"/>
+                  </w:rPr>
+                </m:ctrlPr>
+              </m:dPr>
+              <m:e>
+                <m:r>
+                  <w:rPr>
+                    <w:rFonts w:ascii="Cambria Math" w:hAnsi="Cambria Math"/>
+                    <w:lang w:val="en-AU"/>
+                  </w:rPr>
+                  <m:t>M</m:t>
+                </m:r>
+              </m:e>
+            </m:d>
+            <m:r>
+              <w:rPr>
+                <w:rFonts w:ascii="Cambria Math" w:hAnsi="Cambria Math"/>
+                <w:lang w:val="en-AU"/>
+              </w:rPr>
+              <m:t>P</m:t>
+            </m:r>
+            <m:d>
+              <m:dPr>
+                <m:ctrlPr>
+                  <w:rPr>
+                    <w:rFonts w:ascii="Cambria Math" w:hAnsi="Cambria Math"/>
+                    <w:i/>
+                    <w:lang w:val="en-AU"/>
+                  </w:rPr>
+                </m:ctrlPr>
+              </m:dPr>
+              <m:e>
+                <m:r>
+                  <w:rPr>
+                    <w:rFonts w:ascii="Cambria Math" w:hAnsi="Cambria Math"/>
+                    <w:lang w:val="en-AU"/>
+                  </w:rPr>
+                  <m:t>C</m:t>
+                </m:r>
+              </m:e>
+              <m:e>
+                <m:r>
+                  <w:rPr>
+                    <w:rFonts w:ascii="Cambria Math" w:hAnsi="Cambria Math"/>
+                    <w:lang w:val="en-AU"/>
+                  </w:rPr>
+                  <m:t>I,B</m:t>
+                </m:r>
+              </m:e>
+            </m:d>
+            <m:r>
+              <w:rPr>
+                <w:rFonts w:ascii="Cambria Math" w:hAnsi="Cambria Math"/>
+                <w:lang w:val="en-AU"/>
+              </w:rPr>
+              <m:t>P</m:t>
+            </m:r>
+            <m:d>
+              <m:dPr>
+                <m:ctrlPr>
+                  <w:rPr>
+                    <w:rFonts w:ascii="Cambria Math" w:hAnsi="Cambria Math"/>
+                    <w:i/>
+                    <w:lang w:val="en-AU"/>
+                  </w:rPr>
+                </m:ctrlPr>
+              </m:dPr>
+              <m:e>
+                <m:r>
+                  <w:rPr>
+                    <w:rFonts w:ascii="Cambria Math" w:hAnsi="Cambria Math"/>
+                    <w:lang w:val="en-AU"/>
+                  </w:rPr>
+                  <m:t>S</m:t>
+                </m:r>
+              </m:e>
+              <m:e>
+                <m:r>
+                  <w:rPr>
+                    <w:rFonts w:ascii="Cambria Math" w:hAnsi="Cambria Math"/>
+                    <w:lang w:val="en-AU"/>
+                  </w:rPr>
+                  <m:t>B</m:t>
+                </m:r>
+              </m:e>
+            </m:d>
+          </m:den>
+        </m:f>
+        <m:r>
+          <w:rPr>
+            <w:rFonts w:ascii="Cambria Math" w:hAnsi="Cambria Math"/>
+            <w:lang w:val="en-AU"/>
+          </w:rPr>
+          <m:t xml:space="preserve">= </m:t>
+        </m:r>
+        <m:f>
+          <m:fPr>
+            <m:ctrlPr>
+              <w:rPr>
+                <w:rFonts w:ascii="Cambria Math" w:hAnsi="Cambria Math"/>
+                <w:i/>
+                <w:lang w:val="en-AU"/>
+              </w:rPr>
+            </m:ctrlPr>
+          </m:fPr>
+          <m:num>
+            <m:r>
+              <w:rPr>
+                <w:rFonts w:ascii="Cambria Math" w:hAnsi="Cambria Math"/>
+                <w:lang w:val="en-AU"/>
+              </w:rPr>
+              <m:t>P</m:t>
+            </m:r>
+            <m:d>
+              <m:dPr>
+                <m:ctrlPr>
+                  <w:rPr>
+                    <w:rFonts w:ascii="Cambria Math" w:hAnsi="Cambria Math"/>
+                    <w:i/>
+                    <w:lang w:val="en-AU"/>
+                  </w:rPr>
+                </m:ctrlPr>
+              </m:dPr>
+              <m:e>
+                <m:r>
+                  <w:rPr>
+                    <w:rFonts w:ascii="Cambria Math" w:hAnsi="Cambria Math"/>
+                    <w:lang w:val="en-AU"/>
+                  </w:rPr>
+                  <m:t>M</m:t>
+                </m:r>
+              </m:e>
+            </m:d>
+            <m:r>
+              <w:rPr>
+                <w:rFonts w:ascii="Cambria Math" w:hAnsi="Cambria Math"/>
+                <w:lang w:val="en-AU"/>
+              </w:rPr>
+              <m:t>P</m:t>
+            </m:r>
+            <m:d>
+              <m:dPr>
+                <m:ctrlPr>
+                  <w:rPr>
+                    <w:rFonts w:ascii="Cambria Math" w:hAnsi="Cambria Math"/>
+                    <w:i/>
+                    <w:lang w:val="en-AU"/>
+                  </w:rPr>
+                </m:ctrlPr>
+              </m:dPr>
+              <m:e>
+                <m:r>
+                  <w:rPr>
+                    <w:rFonts w:ascii="Cambria Math" w:hAnsi="Cambria Math"/>
+                    <w:lang w:val="en-AU"/>
+                  </w:rPr>
+                  <m:t>C</m:t>
+                </m:r>
+              </m:e>
+              <m:e>
+                <m:r>
+                  <w:rPr>
+                    <w:rFonts w:ascii="Cambria Math" w:hAnsi="Cambria Math"/>
+                    <w:lang w:val="en-AU"/>
+                  </w:rPr>
+                  <m:t>I,B</m:t>
+                </m:r>
+              </m:e>
+            </m:d>
+            <m:r>
+              <w:rPr>
+                <w:rFonts w:ascii="Cambria Math" w:hAnsi="Cambria Math"/>
+                <w:lang w:val="en-AU"/>
+              </w:rPr>
+              <m:t>P</m:t>
+            </m:r>
+            <m:d>
+              <m:dPr>
+                <m:ctrlPr>
+                  <w:rPr>
+                    <w:rFonts w:ascii="Cambria Math" w:hAnsi="Cambria Math"/>
+                    <w:i/>
+                    <w:lang w:val="en-AU"/>
+                  </w:rPr>
+                </m:ctrlPr>
+              </m:dPr>
+              <m:e>
+                <m:r>
+                  <w:rPr>
+                    <w:rFonts w:ascii="Cambria Math" w:hAnsi="Cambria Math"/>
+                    <w:lang w:val="en-AU"/>
+                  </w:rPr>
+                  <m:t>S</m:t>
+                </m:r>
+              </m:e>
+              <m:e>
+                <m:r>
+                  <w:rPr>
+                    <w:rFonts w:ascii="Cambria Math" w:hAnsi="Cambria Math"/>
+                    <w:lang w:val="en-AU"/>
+                  </w:rPr>
+                  <m:t>B</m:t>
+                </m:r>
+              </m:e>
+            </m:d>
+            <m:r>
+              <w:rPr>
+                <w:rFonts w:ascii="Cambria Math" w:hAnsi="Cambria Math"/>
+                <w:lang w:val="en-AU"/>
+              </w:rPr>
+              <m:t>P</m:t>
+            </m:r>
+            <m:d>
+              <m:dPr>
+                <m:ctrlPr>
+                  <w:rPr>
+                    <w:rFonts w:ascii="Cambria Math" w:hAnsi="Cambria Math"/>
+                    <w:i/>
+                    <w:lang w:val="en-AU"/>
+                  </w:rPr>
+                </m:ctrlPr>
+              </m:dPr>
+              <m:e>
+                <m:r>
+                  <w:rPr>
+                    <w:rFonts w:ascii="Cambria Math" w:hAnsi="Cambria Math"/>
+                    <w:lang w:val="en-AU"/>
+                  </w:rPr>
+                  <m:t>I</m:t>
+                </m:r>
+              </m:e>
+              <m:e>
+                <m:r>
+                  <w:rPr>
+                    <w:rFonts w:ascii="Cambria Math" w:hAnsi="Cambria Math"/>
+                    <w:lang w:val="en-AU"/>
+                  </w:rPr>
+                  <m:t>M</m:t>
+                </m:r>
+              </m:e>
+            </m:d>
+            <m:r>
+              <w:rPr>
+                <w:rFonts w:ascii="Cambria Math" w:hAnsi="Cambria Math"/>
+                <w:lang w:val="en-AU"/>
+              </w:rPr>
+              <m:t>P</m:t>
+            </m:r>
+            <m:d>
+              <m:dPr>
+                <m:ctrlPr>
+                  <w:rPr>
+                    <w:rFonts w:ascii="Cambria Math" w:hAnsi="Cambria Math"/>
+                    <w:i/>
+                    <w:lang w:val="en-AU"/>
+                  </w:rPr>
+                </m:ctrlPr>
+              </m:dPr>
+              <m:e>
+                <m:r>
+                  <w:rPr>
+                    <w:rFonts w:ascii="Cambria Math" w:hAnsi="Cambria Math"/>
+                    <w:lang w:val="en-AU"/>
+                  </w:rPr>
+                  <m:t>B</m:t>
+                </m:r>
+              </m:e>
+              <m:e>
+                <m:r>
+                  <w:rPr>
+                    <w:rFonts w:ascii="Cambria Math" w:hAnsi="Cambria Math"/>
+                    <w:lang w:val="en-AU"/>
+                  </w:rPr>
+                  <m:t>M</m:t>
+                </m:r>
+              </m:e>
+            </m:d>
+          </m:num>
+          <m:den>
+            <m:r>
+              <w:rPr>
+                <w:rFonts w:ascii="Cambria Math" w:hAnsi="Cambria Math"/>
+                <w:lang w:val="en-AU"/>
+              </w:rPr>
+              <m:t>P</m:t>
+            </m:r>
+            <m:d>
+              <m:dPr>
+                <m:ctrlPr>
+                  <w:rPr>
+                    <w:rFonts w:ascii="Cambria Math" w:hAnsi="Cambria Math"/>
+                    <w:i/>
+                    <w:lang w:val="en-AU"/>
+                  </w:rPr>
+                </m:ctrlPr>
+              </m:dPr>
+              <m:e>
+                <m:r>
+                  <w:rPr>
+                    <w:rFonts w:ascii="Cambria Math" w:hAnsi="Cambria Math"/>
+                    <w:lang w:val="en-AU"/>
+                  </w:rPr>
+                  <m:t>M</m:t>
+                </m:r>
+              </m:e>
+            </m:d>
+            <m:r>
+              <w:rPr>
+                <w:rFonts w:ascii="Cambria Math" w:hAnsi="Cambria Math"/>
+                <w:lang w:val="en-AU"/>
+              </w:rPr>
+              <m:t>P</m:t>
+            </m:r>
+            <m:d>
+              <m:dPr>
+                <m:ctrlPr>
+                  <w:rPr>
+                    <w:rFonts w:ascii="Cambria Math" w:hAnsi="Cambria Math"/>
+                    <w:i/>
+                    <w:lang w:val="en-AU"/>
+                  </w:rPr>
+                </m:ctrlPr>
+              </m:dPr>
+              <m:e>
+                <m:r>
+                  <w:rPr>
+                    <w:rFonts w:ascii="Cambria Math" w:hAnsi="Cambria Math"/>
+                    <w:lang w:val="en-AU"/>
+                  </w:rPr>
+                  <m:t>C</m:t>
+                </m:r>
+              </m:e>
+              <m:e>
+                <m:r>
+                  <w:rPr>
+                    <w:rFonts w:ascii="Cambria Math" w:hAnsi="Cambria Math"/>
+                    <w:lang w:val="en-AU"/>
+                  </w:rPr>
+                  <m:t>I,B</m:t>
+                </m:r>
+              </m:e>
+            </m:d>
+            <m:r>
+              <w:rPr>
+                <w:rFonts w:ascii="Cambria Math" w:hAnsi="Cambria Math"/>
+                <w:lang w:val="en-AU"/>
+              </w:rPr>
+              <m:t>P</m:t>
+            </m:r>
+            <m:d>
+              <m:dPr>
+                <m:ctrlPr>
+                  <w:rPr>
+                    <w:rFonts w:ascii="Cambria Math" w:hAnsi="Cambria Math"/>
+                    <w:i/>
+                    <w:lang w:val="en-AU"/>
+                  </w:rPr>
+                </m:ctrlPr>
+              </m:dPr>
+              <m:e>
+                <m:r>
+                  <w:rPr>
+                    <w:rFonts w:ascii="Cambria Math" w:hAnsi="Cambria Math"/>
+                    <w:lang w:val="en-AU"/>
+                  </w:rPr>
+                  <m:t>S</m:t>
+                </m:r>
+              </m:e>
+              <m:e>
+                <m:r>
+                  <w:rPr>
+                    <w:rFonts w:ascii="Cambria Math" w:hAnsi="Cambria Math"/>
+                    <w:lang w:val="en-AU"/>
+                  </w:rPr>
+                  <m:t>B</m:t>
+                </m:r>
+              </m:e>
+            </m:d>
+          </m:den>
+        </m:f>
+        <m:r>
+          <w:rPr>
+            <w:rFonts w:ascii="Cambria Math" w:hAnsi="Cambria Math"/>
+            <w:lang w:val="en-AU"/>
+          </w:rPr>
+          <m:t xml:space="preserve"> </m:t>
+        </m:r>
+      </m:oMath>
+    </w:p>
+    <w:p>
+      <w:pPr>
+        <w:pStyle w:val="ListParagraph"/>
+        <w:ind w:left="1440"/>
+        <w:rPr>
+          <w:lang w:val="en-AU"/>
+        </w:rPr>
+      </w:pPr>
+      <w:r>
+        <w:rPr>
+          <w:lang w:val="en-AU"/>
+        </w:rPr>
+        <w:t xml:space="preserve">    </w:t>
+      </w:r>
+      <m:oMath>
+        <m:r>
+          <w:rPr>
+            <w:rFonts w:ascii="Cambria Math" w:hAnsi="Cambria Math"/>
+            <w:lang w:val="en-AU"/>
+          </w:rPr>
+          <m:t>P</m:t>
+        </m:r>
+        <m:d>
+          <m:dPr>
+            <m:endChr m:val="|"/>
+            <m:ctrlPr>
+              <w:rPr>
+                <w:rFonts w:ascii="Cambria Math" w:hAnsi="Cambria Math"/>
+                <w:i/>
+                <w:lang w:val="en-AU"/>
+              </w:rPr>
+            </m:ctrlPr>
+          </m:dPr>
+          <m:e>
+            <m:r>
+              <w:rPr>
+                <w:rFonts w:ascii="Cambria Math" w:hAnsi="Cambria Math"/>
+                <w:lang w:val="en-AU"/>
+              </w:rPr>
+              <m:t>I, B</m:t>
+            </m:r>
+          </m:e>
+        </m:d>
+        <m:r>
+          <w:rPr>
+            <w:rFonts w:ascii="Cambria Math" w:hAnsi="Cambria Math"/>
+            <w:lang w:val="en-AU"/>
+          </w:rPr>
+          <m:t>M)=P</m:t>
+        </m:r>
+        <m:d>
+          <m:dPr>
+            <m:ctrlPr>
+              <w:rPr>
+                <w:rFonts w:ascii="Cambria Math" w:hAnsi="Cambria Math"/>
+                <w:i/>
+                <w:lang w:val="en-AU"/>
+              </w:rPr>
+            </m:ctrlPr>
+          </m:dPr>
+          <m:e>
+            <m:r>
+              <w:rPr>
+                <w:rFonts w:ascii="Cambria Math" w:hAnsi="Cambria Math"/>
+                <w:lang w:val="en-AU"/>
+              </w:rPr>
+              <m:t>I</m:t>
+            </m:r>
+          </m:e>
+          <m:e>
+            <m:r>
+              <w:rPr>
+                <w:rFonts w:ascii="Cambria Math" w:hAnsi="Cambria Math"/>
+                <w:lang w:val="en-AU"/>
+              </w:rPr>
+              <m:t>M</m:t>
+            </m:r>
+          </m:e>
+        </m:d>
+        <m:r>
+          <w:rPr>
+            <w:rFonts w:ascii="Cambria Math" w:hAnsi="Cambria Math"/>
+            <w:lang w:val="en-AU"/>
+          </w:rPr>
+          <m:t>P(B|M</m:t>
+        </m:r>
+        <m:r>
+          <w:rPr>
+            <w:rFonts w:ascii="Cambria Math" w:hAnsi="Cambria Math"/>
+            <w:lang w:val="en-AU"/>
+          </w:rPr>
+          <m:t>)</m:t>
+        </m:r>
+      </m:oMath>
+      <w:r>
+        <w:rPr>
+          <w:lang w:val="en-AU"/>
+        </w:rPr>
+        <w:t xml:space="preserve"> </w:t>
+      </w:r>
+      <m:oMath>
+        <m:r>
+          <w:rPr>
+            <w:rFonts w:ascii="Cambria Math" w:hAnsi="Cambria Math"/>
+            <w:lang w:val="en-AU"/>
+          </w:rPr>
+          <m:t xml:space="preserve">        </m:t>
+        </m:r>
+      </m:oMath>
+    </w:p>
+    <w:p>
+      <w:pPr>
+        <w:pStyle w:val="ListParagraph"/>
+        <w:ind w:left="1440"/>
+        <w:rPr>
+          <w:lang w:val="en-AU"/>
+        </w:rPr>
+      </w:pPr>
+      <w:r>
+        <w:rPr>
+          <w:lang w:val="en-AU"/>
+        </w:rPr>
+        <w:t xml:space="preserve">  </w:t>
+      </w:r>
+      <m:oMath>
+        <m:r>
+          <w:rPr>
+            <w:rFonts w:ascii="Cambria Math" w:hAnsi="Cambria Math"/>
+            <w:lang w:val="en-AU"/>
+          </w:rPr>
+          <m:t xml:space="preserve">  ∴ </m:t>
+        </m:r>
+        <m:r>
+          <w:rPr>
+            <w:rFonts w:ascii="Cambria Math" w:hAnsi="Cambria Math"/>
+            <w:lang w:val="en-AU"/>
+          </w:rPr>
+          <m:t xml:space="preserve"> </m:t>
+        </m:r>
+        <m:r>
+          <w:rPr>
+            <w:rFonts w:ascii="Cambria Math" w:hAnsi="Cambria Math"/>
+            <w:lang w:val="en-AU"/>
+          </w:rPr>
+          <m:t xml:space="preserve">I ⊥B | M </m:t>
+        </m:r>
+      </m:oMath>
+    </w:p>
+    <w:p>
+      <w:pPr>
+        <w:pStyle w:val="ListParagraph"/>
+        <w:ind w:left="1440"/>
+        <w:rPr>
+          <w:lang w:val="en-AU"/>
+        </w:rPr>
+      </w:pPr>
+      <w:r>
+        <w:rPr>
+          <w:lang w:val="en-AU"/>
+        </w:rPr>
+        <w:t>6)</w:t>
+      </w:r>
+    </w:p>
+    <w:p>
+      <w:pPr>
+        <w:pStyle w:val="ListParagraph"/>
+        <w:ind w:left="1440"/>
+        <w:rPr>
+          <w:lang w:val="en-AU"/>
+        </w:rPr>
+      </w:pPr>
+    </w:p>
+    <w:p>
+      <w:pPr>
+        <w:pStyle w:val="ListParagraph"/>
         <w:numPr>
           <w:ilvl w:val="0"/>
           <w:numId w:val="3"/>
@@ -627,16 +1879,7 @@
               <w:szCs w:val="24"/>
               <w:lang w:val="en-AU"/>
             </w:rPr>
-            <m:t>=</m:t>
-          </m:r>
-          <m:r>
-            <w:rPr>
-              <w:rFonts w:ascii="Cambria Math" w:hAnsi="Cambria Math"/>
-              <w:sz w:val="24"/>
-              <w:szCs w:val="24"/>
-              <w:lang w:val="en-AU"/>
-            </w:rPr>
-            <m:t>P</m:t>
+            <m:t>=P</m:t>
           </m:r>
           <m:d>
             <m:dPr>
@@ -805,16 +2048,7 @@
               <w:szCs w:val="24"/>
               <w:lang w:val="en-AU"/>
             </w:rPr>
-            <m:t>…</m:t>
-          </m:r>
-          <m:r>
-            <w:rPr>
-              <w:rFonts w:ascii="Cambria Math" w:hAnsi="Cambria Math"/>
-              <w:sz w:val="24"/>
-              <w:szCs w:val="24"/>
-              <w:lang w:val="en-AU"/>
-            </w:rPr>
-            <m:t>P</m:t>
+            <m:t>…P</m:t>
           </m:r>
           <m:d>
             <m:dPr>
@@ -1034,7 +2268,7 @@
     </w:p>
     <w:p>
       <w:pPr>
-        <w:pStyle w:val="PargrafodaLista"/>
+        <w:pStyle w:val="ListParagraph"/>
         <w:numPr>
           <w:ilvl w:val="0"/>
           <w:numId w:val="3"/>
@@ -3080,6 +4314,7 @@
               <w:szCs w:val="24"/>
               <w:lang w:val="en-AU"/>
             </w:rPr>
+            <w:lastRenderedPageBreak/>
             <m:t>log</m:t>
           </m:r>
           <m:d>
@@ -3662,7 +4897,6 @@
               <w:szCs w:val="24"/>
               <w:lang w:val="en-AU"/>
             </w:rPr>
-            <w:lastRenderedPageBreak/>
             <m:t>log</m:t>
           </m:r>
           <m:d>
@@ -4935,7 +6169,7 @@
               <w:szCs w:val="24"/>
               <w:lang w:val="en-AU"/>
             </w:rPr>
-            <m:t xml:space="preserve">Then:  </m:t>
+            <m:t>The</m:t>
           </m:r>
           <m:r>
             <w:rPr>
@@ -4944,7 +6178,7 @@
               <w:szCs w:val="24"/>
               <w:lang w:val="en-AU"/>
             </w:rPr>
-            <m:t>log</m:t>
+            <m:t>n:  log</m:t>
           </m:r>
           <m:d>
             <m:dPr>
@@ -5959,7 +7193,7 @@
     </w:p>
     <w:p>
       <w:pPr>
-        <w:pStyle w:val="PargrafodaLista"/>
+        <w:pStyle w:val="ListParagraph"/>
         <w:numPr>
           <w:ilvl w:val="0"/>
           <w:numId w:val="2"/>
@@ -6520,9 +7754,9 @@
     </w:p>
     <w:tbl>
       <w:tblPr>
-        <w:tblStyle w:val="Tabelacomgrade"/>
+        <w:tblStyle w:val="TableGrid"/>
         <w:tblW w:w="0" w:type="auto"/>
-        <w:tblLook w:val="04A0" w:firstRow="1" w:lastRow="0" w:firstColumn="1" w:lastColumn="0" w:noHBand="0" w:noVBand="1"/>
+        <w:tblLook w:val="04A0"/>
       </w:tblPr>
       <w:tblGrid>
         <w:gridCol w:w="1197"/>
@@ -6586,7 +7820,6 @@
                 <w:lang w:val="pt-BR"/>
               </w:rPr>
             </w:pPr>
-            <w:proofErr w:type="spellStart"/>
             <w:r>
               <w:rPr>
                 <w:sz w:val="24"/>
@@ -6595,7 +7828,6 @@
               </w:rPr>
               <w:t>Mon</w:t>
             </w:r>
-            <w:proofErr w:type="spellEnd"/>
           </w:p>
         </w:tc>
         <w:tc>
@@ -6611,7 +7843,6 @@
                 <w:lang w:val="pt-BR"/>
               </w:rPr>
             </w:pPr>
-            <w:proofErr w:type="spellStart"/>
             <w:r>
               <w:rPr>
                 <w:sz w:val="24"/>
@@ -6620,7 +7851,6 @@
               </w:rPr>
               <w:t>Tue</w:t>
             </w:r>
-            <w:proofErr w:type="spellEnd"/>
           </w:p>
         </w:tc>
         <w:tc>
@@ -6636,7 +7866,6 @@
                 <w:lang w:val="pt-BR"/>
               </w:rPr>
             </w:pPr>
-            <w:proofErr w:type="spellStart"/>
             <w:r>
               <w:rPr>
                 <w:sz w:val="24"/>
@@ -6645,7 +7874,6 @@
               </w:rPr>
               <w:t>Wed</w:t>
             </w:r>
-            <w:proofErr w:type="spellEnd"/>
           </w:p>
         </w:tc>
         <w:tc>
@@ -6661,7 +7889,6 @@
                 <w:lang w:val="pt-BR"/>
               </w:rPr>
             </w:pPr>
-            <w:proofErr w:type="spellStart"/>
             <w:r>
               <w:rPr>
                 <w:sz w:val="24"/>
@@ -6670,7 +7897,6 @@
               </w:rPr>
               <w:t>Thu</w:t>
             </w:r>
-            <w:proofErr w:type="spellEnd"/>
           </w:p>
         </w:tc>
         <w:tc>
@@ -6686,7 +7912,6 @@
                 <w:lang w:val="pt-BR"/>
               </w:rPr>
             </w:pPr>
-            <w:proofErr w:type="spellStart"/>
             <w:r>
               <w:rPr>
                 <w:sz w:val="24"/>
@@ -6695,7 +7920,6 @@
               </w:rPr>
               <w:t>Fri</w:t>
             </w:r>
-            <w:proofErr w:type="spellEnd"/>
           </w:p>
         </w:tc>
         <w:tc>
@@ -7311,9 +8535,9 @@
     </w:p>
     <w:tbl>
       <w:tblPr>
-        <w:tblStyle w:val="Tabelacomgrade"/>
+        <w:tblStyle w:val="TableGrid"/>
         <w:tblW w:w="0" w:type="auto"/>
-        <w:tblLook w:val="04A0" w:firstRow="1" w:lastRow="0" w:firstColumn="1" w:lastColumn="0" w:noHBand="0" w:noVBand="1"/>
+        <w:tblLook w:val="04A0"/>
       </w:tblPr>
       <w:tblGrid>
         <w:gridCol w:w="1197"/>
@@ -7377,7 +8601,6 @@
                 <w:lang w:val="pt-BR"/>
               </w:rPr>
             </w:pPr>
-            <w:proofErr w:type="spellStart"/>
             <w:r>
               <w:rPr>
                 <w:sz w:val="24"/>
@@ -7386,7 +8609,6 @@
               </w:rPr>
               <w:t>Mon</w:t>
             </w:r>
-            <w:proofErr w:type="spellEnd"/>
           </w:p>
         </w:tc>
         <w:tc>
@@ -7402,7 +8624,6 @@
                 <w:lang w:val="pt-BR"/>
               </w:rPr>
             </w:pPr>
-            <w:proofErr w:type="spellStart"/>
             <w:r>
               <w:rPr>
                 <w:sz w:val="24"/>
@@ -7411,7 +8632,6 @@
               </w:rPr>
               <w:t>Tue</w:t>
             </w:r>
-            <w:proofErr w:type="spellEnd"/>
           </w:p>
         </w:tc>
         <w:tc>
@@ -7427,7 +8647,6 @@
                 <w:lang w:val="pt-BR"/>
               </w:rPr>
             </w:pPr>
-            <w:proofErr w:type="spellStart"/>
             <w:r>
               <w:rPr>
                 <w:sz w:val="24"/>
@@ -7436,7 +8655,6 @@
               </w:rPr>
               <w:t>Wed</w:t>
             </w:r>
-            <w:proofErr w:type="spellEnd"/>
           </w:p>
         </w:tc>
         <w:tc>
@@ -7452,7 +8670,6 @@
                 <w:lang w:val="pt-BR"/>
               </w:rPr>
             </w:pPr>
-            <w:proofErr w:type="spellStart"/>
             <w:r>
               <w:rPr>
                 <w:sz w:val="24"/>
@@ -7461,7 +8678,6 @@
               </w:rPr>
               <w:t>Thu</w:t>
             </w:r>
-            <w:proofErr w:type="spellEnd"/>
           </w:p>
         </w:tc>
         <w:tc>
@@ -7477,7 +8693,6 @@
                 <w:lang w:val="pt-BR"/>
               </w:rPr>
             </w:pPr>
-            <w:proofErr w:type="spellStart"/>
             <w:r>
               <w:rPr>
                 <w:sz w:val="24"/>
@@ -7486,7 +8701,6 @@
               </w:rPr>
               <w:t>Fri</w:t>
             </w:r>
-            <w:proofErr w:type="spellEnd"/>
           </w:p>
         </w:tc>
         <w:tc>
@@ -8087,26 +9301,18 @@
           <w:lang w:val="pt-BR"/>
         </w:rPr>
       </w:pPr>
-      <w:proofErr w:type="spellStart"/>
       <w:r>
         <w:rPr>
           <w:lang w:val="pt-BR"/>
         </w:rPr>
-        <w:t>Stay</w:t>
-      </w:r>
-      <w:proofErr w:type="spellEnd"/>
-      <w:r>
-        <w:rPr>
-          <w:lang w:val="pt-BR"/>
-        </w:rPr>
-        <w:t xml:space="preserve"> Home = 1</w:t>
+        <w:t>Stay Home = 1</w:t>
       </w:r>
     </w:p>
     <w:tbl>
       <w:tblPr>
-        <w:tblStyle w:val="Tabelacomgrade"/>
+        <w:tblStyle w:val="TableGrid"/>
         <w:tblW w:w="0" w:type="auto"/>
-        <w:tblLook w:val="04A0" w:firstRow="1" w:lastRow="0" w:firstColumn="1" w:lastColumn="0" w:noHBand="0" w:noVBand="1"/>
+        <w:tblLook w:val="04A0"/>
       </w:tblPr>
       <w:tblGrid>
         <w:gridCol w:w="2394"/>
@@ -8126,19 +9332,11 @@
                 <w:lang w:val="pt-BR"/>
               </w:rPr>
             </w:pPr>
-            <w:proofErr w:type="spellStart"/>
-            <w:r>
-              <w:rPr>
-                <w:lang w:val="pt-BR"/>
-              </w:rPr>
-              <w:t>Work</w:t>
-            </w:r>
-            <w:proofErr w:type="spellEnd"/>
-            <w:r>
-              <w:rPr>
-                <w:lang w:val="pt-BR"/>
-              </w:rPr>
-              <w:t xml:space="preserve"> = 1</w:t>
+            <w:r>
+              <w:rPr>
+                <w:lang w:val="pt-BR"/>
+              </w:rPr>
+              <w:t>Work = 1</w:t>
             </w:r>
           </w:p>
         </w:tc>
@@ -8446,19 +9644,11 @@
                 <w:lang w:val="pt-BR"/>
               </w:rPr>
             </w:pPr>
-            <w:proofErr w:type="spellStart"/>
-            <w:r>
-              <w:rPr>
-                <w:lang w:val="pt-BR"/>
-              </w:rPr>
-              <w:t>Work</w:t>
-            </w:r>
-            <w:proofErr w:type="spellEnd"/>
-            <w:r>
-              <w:rPr>
-                <w:lang w:val="pt-BR"/>
-              </w:rPr>
-              <w:t xml:space="preserve"> = 0</w:t>
+            <w:r>
+              <w:rPr>
+                <w:lang w:val="pt-BR"/>
+              </w:rPr>
+              <w:t>Work = 0</w:t>
             </w:r>
           </w:p>
         </w:tc>
@@ -8770,26 +9960,18 @@
           <w:lang w:val="pt-BR"/>
         </w:rPr>
       </w:pPr>
-      <w:proofErr w:type="spellStart"/>
       <w:r>
         <w:rPr>
           <w:lang w:val="pt-BR"/>
         </w:rPr>
-        <w:t>Stay</w:t>
-      </w:r>
-      <w:proofErr w:type="spellEnd"/>
-      <w:r>
-        <w:rPr>
-          <w:lang w:val="pt-BR"/>
-        </w:rPr>
-        <w:t xml:space="preserve"> Home = 0</w:t>
+        <w:t>Stay Home = 0</w:t>
       </w:r>
     </w:p>
     <w:tbl>
       <w:tblPr>
-        <w:tblStyle w:val="Tabelacomgrade"/>
+        <w:tblStyle w:val="TableGrid"/>
         <w:tblW w:w="0" w:type="auto"/>
-        <w:tblLook w:val="04A0" w:firstRow="1" w:lastRow="0" w:firstColumn="1" w:lastColumn="0" w:noHBand="0" w:noVBand="1"/>
+        <w:tblLook w:val="04A0"/>
       </w:tblPr>
       <w:tblGrid>
         <w:gridCol w:w="2394"/>
@@ -8809,19 +9991,11 @@
                 <w:lang w:val="pt-BR"/>
               </w:rPr>
             </w:pPr>
-            <w:proofErr w:type="spellStart"/>
-            <w:r>
-              <w:rPr>
-                <w:lang w:val="pt-BR"/>
-              </w:rPr>
-              <w:t>Work</w:t>
-            </w:r>
-            <w:proofErr w:type="spellEnd"/>
-            <w:r>
-              <w:rPr>
-                <w:lang w:val="pt-BR"/>
-              </w:rPr>
-              <w:t xml:space="preserve"> = 1</w:t>
+            <w:r>
+              <w:rPr>
+                <w:lang w:val="pt-BR"/>
+              </w:rPr>
+              <w:t>Work = 1</w:t>
             </w:r>
           </w:p>
         </w:tc>
@@ -9129,19 +10303,11 @@
                 <w:lang w:val="pt-BR"/>
               </w:rPr>
             </w:pPr>
-            <w:proofErr w:type="spellStart"/>
-            <w:r>
-              <w:rPr>
-                <w:lang w:val="pt-BR"/>
-              </w:rPr>
-              <w:t>Work</w:t>
-            </w:r>
-            <w:proofErr w:type="spellEnd"/>
-            <w:r>
-              <w:rPr>
-                <w:lang w:val="pt-BR"/>
-              </w:rPr>
-              <w:t xml:space="preserve"> = 0</w:t>
+            <w:r>
+              <w:rPr>
+                <w:lang w:val="pt-BR"/>
+              </w:rPr>
+              <w:t>Work = 0</w:t>
             </w:r>
           </w:p>
         </w:tc>
@@ -9507,27 +10673,21 @@
         <w:rPr>
           <w:lang w:val="en-AU"/>
         </w:rPr>
-        <w:t>By the end of these experiments</w:t>
-      </w:r>
-      <w:r>
-        <w:rPr>
-          <w:lang w:val="en-AU"/>
-        </w:rPr>
-        <w:t xml:space="preserve">, we could see that algorithms that are more complex may have better results for classification, although that is not true for all the algorithms. We can also say that for this particular problem, the CFS approach had a negative influence in our classifiers and a positive influence for the classifiers from Weka. Overall, the findings were good and we can say that our classifiers are satisfactory and reliable, if we consider a comparison with the </w:t>
-      </w:r>
-      <w:proofErr w:type="spellStart"/>
-      <w:r>
-        <w:rPr>
-          <w:lang w:val="en-AU"/>
-        </w:rPr>
-        <w:t>ZeroR</w:t>
-      </w:r>
-      <w:proofErr w:type="spellEnd"/>
-      <w:r>
-        <w:rPr>
-          <w:lang w:val="en-AU"/>
-        </w:rPr>
-        <w:t xml:space="preserve"> algorithm. Although if we think that we are dealing with a classification problem that involves life risk, 79.1667% of accuracy may not be the best of results.</w:t>
+        <w:t>In this work we discovered how to sample from a Bayesian net, how to implement weighted randomness</w:t>
+      </w:r>
+      <w:proofErr w:type="gramStart"/>
+      <w:r>
+        <w:rPr>
+          <w:lang w:val="en-AU"/>
+        </w:rPr>
+        <w:t>,  how</w:t>
+      </w:r>
+      <w:proofErr w:type="gramEnd"/>
+      <w:r>
+        <w:rPr>
+          <w:lang w:val="en-AU"/>
+        </w:rPr>
+        <w:t xml:space="preserve"> to specify Bayesian nets, how to design them in a open source program and how this may be helpful for visualization and querying of our data. We also observed that specific Bayesian networks may have very interesting properties, such as strong independency of the variables, and that we may find very interesting functions out of it.</w:t>
       </w:r>
     </w:p>
     <w:p>
@@ -9541,28 +10701,32 @@
           <w:lang w:val="en-AU"/>
         </w:rPr>
         <w:tab/>
-        <w:t>To improve this experim</w:t>
-      </w:r>
-      <w:r>
-        <w:rPr>
-          <w:lang w:val="en-AU"/>
-        </w:rPr>
-        <w:t>ent we propose the following future work:</w:t>
-      </w:r>
-      <w:r>
-        <w:rPr>
-          <w:lang w:val="en-AU"/>
-        </w:rPr>
-        <w:t xml:space="preserve"> </w:t>
+        <w:t xml:space="preserve">We also noticed how hard it might be to design a Bayesian network and how expert knowledge is needed, since every single node probability must be defined, and also the interaction between the </w:t>
+      </w:r>
+      <w:r>
+        <w:rPr>
+          <w:lang w:val="en-AU"/>
+        </w:rPr>
+        <w:lastRenderedPageBreak/>
+        <w:t xml:space="preserve">nodes. It was easy to notice that Bayesian networks may get very complex and hard to define </w:t>
+      </w:r>
+      <w:proofErr w:type="gramStart"/>
+      <w:r>
+        <w:rPr>
+          <w:lang w:val="en-AU"/>
+        </w:rPr>
+        <w:t>it’s</w:t>
+      </w:r>
+      <w:proofErr w:type="gramEnd"/>
+      <w:r>
+        <w:rPr>
+          <w:lang w:val="en-AU"/>
+        </w:rPr>
+        <w:t xml:space="preserve"> probability, because some data is very hard to be acquired, or even impossible.</w:t>
       </w:r>
     </w:p>
     <w:p>
       <w:pPr>
-        <w:pStyle w:val="PargrafodaLista"/>
-        <w:numPr>
-          <w:ilvl w:val="0"/>
-          <w:numId w:val="1"/>
-        </w:numPr>
         <w:rPr>
           <w:lang w:val="en-AU"/>
         </w:rPr>
@@ -9571,27 +10735,22 @@
         <w:rPr>
           <w:lang w:val="en-AU"/>
         </w:rPr>
-        <w:t xml:space="preserve">Have a better understanding of the CFS tool as to why it </w:t>
-      </w:r>
-      <w:r>
-        <w:rPr>
-          <w:lang w:val="en-AU"/>
-        </w:rPr>
-        <w:t>didn’t help much our</w:t>
-      </w:r>
-      <w:r>
-        <w:rPr>
-          <w:lang w:val="en-AU"/>
-        </w:rPr>
-        <w:t xml:space="preserve"> algorithms;</w:t>
+        <w:tab/>
+        <w:t xml:space="preserve">We suggest </w:t>
+      </w:r>
+      <w:r>
+        <w:rPr>
+          <w:lang w:val="en-AU"/>
+        </w:rPr>
+        <w:t>as future work:</w:t>
       </w:r>
     </w:p>
     <w:p>
       <w:pPr>
-        <w:pStyle w:val="PargrafodaLista"/>
+        <w:pStyle w:val="ListParagraph"/>
         <w:numPr>
           <w:ilvl w:val="0"/>
-          <w:numId w:val="1"/>
+          <w:numId w:val="4"/>
         </w:numPr>
         <w:rPr>
           <w:lang w:val="en-AU"/>
@@ -9601,27 +10760,33 @@
         <w:rPr>
           <w:lang w:val="en-AU"/>
         </w:rPr>
-        <w:t>Acquire</w:t>
-      </w:r>
-      <w:r>
-        <w:rPr>
-          <w:lang w:val="en-AU"/>
-        </w:rPr>
-        <w:t xml:space="preserve"> more </w:t>
-      </w:r>
-      <w:r>
-        <w:rPr>
-          <w:lang w:val="en-AU"/>
-        </w:rPr>
-        <w:t>data for better classification;</w:t>
+        <w:t>T</w:t>
+      </w:r>
+      <w:r>
+        <w:rPr>
+          <w:lang w:val="en-AU"/>
+        </w:rPr>
+        <w:t xml:space="preserve">o implement likelihood weighting and variable elimination on the </w:t>
+      </w:r>
+      <w:r>
+        <w:rPr>
+          <w:lang w:val="en-AU"/>
+        </w:rPr>
+        <w:t>designed network of the t</w:t>
+      </w:r>
+      <w:r>
+        <w:rPr>
+          <w:lang w:val="en-AU"/>
+        </w:rPr>
+        <w:t>ask 4;</w:t>
       </w:r>
     </w:p>
     <w:p>
       <w:pPr>
-        <w:pStyle w:val="PargrafodaLista"/>
+        <w:pStyle w:val="ListParagraph"/>
         <w:numPr>
           <w:ilvl w:val="0"/>
-          <w:numId w:val="1"/>
+          <w:numId w:val="4"/>
         </w:numPr>
         <w:rPr>
           <w:lang w:val="en-AU"/>
@@ -9631,19 +10796,16 @@
         <w:rPr>
           <w:lang w:val="en-AU"/>
         </w:rPr>
-        <w:lastRenderedPageBreak/>
-        <w:t>Implementation of</w:t>
-      </w:r>
-      <w:r>
-        <w:rPr>
-          <w:lang w:val="en-AU"/>
-        </w:rPr>
-        <w:t xml:space="preserve"> other classifiers like the MLP.</w:t>
+        <w:t>To implement a generic query for the Bayesian network of Task 1 such that we can observe any node and run the likelihood weighting on any other.</w:t>
       </w:r>
     </w:p>
     <w:p>
       <w:pPr>
-        <w:ind w:firstLine="720"/>
+        <w:pStyle w:val="ListParagraph"/>
+        <w:numPr>
+          <w:ilvl w:val="0"/>
+          <w:numId w:val="4"/>
+        </w:numPr>
         <w:rPr>
           <w:lang w:val="en-AU"/>
         </w:rPr>
@@ -9652,7 +10814,31 @@
         <w:rPr>
           <w:lang w:val="en-AU"/>
         </w:rPr>
-        <w:t>With special consideration on the last one, because our algorithms had far better performance than Weka’s we can infer that implementing our own MLP (or similar) we would be able to achieve even better results.</w:t>
+        <w:t xml:space="preserve"> </w:t>
+      </w:r>
+      <w:r>
+        <w:rPr>
+          <w:lang w:val="en-AU"/>
+        </w:rPr>
+        <w:t>???</w:t>
+      </w:r>
+    </w:p>
+    <w:p>
+      <w:pPr>
+        <w:pStyle w:val="ListParagraph"/>
+        <w:numPr>
+          <w:ilvl w:val="0"/>
+          <w:numId w:val="4"/>
+        </w:numPr>
+        <w:rPr>
+          <w:lang w:val="en-AU"/>
+        </w:rPr>
+      </w:pPr>
+      <w:r>
+        <w:rPr>
+          <w:lang w:val="en-AU"/>
+        </w:rPr>
+        <w:t>Profit</w:t>
       </w:r>
     </w:p>
     <w:p>
@@ -9692,211 +10878,49 @@
         <w:rPr>
           <w:lang w:val="en-AU"/>
         </w:rPr>
-        <w:t>Through</w:t>
-      </w:r>
-      <w:r>
-        <w:rPr>
-          <w:lang w:val="en-AU"/>
-        </w:rPr>
-        <w:t>out</w:t>
-      </w:r>
-      <w:r>
-        <w:rPr>
-          <w:lang w:val="en-AU"/>
-        </w:rPr>
-        <w:t xml:space="preserve"> this assignment, we </w:t>
-      </w:r>
-      <w:r>
-        <w:rPr>
-          <w:lang w:val="en-AU"/>
-        </w:rPr>
-        <w:t>achieved a better understanding of</w:t>
-      </w:r>
-      <w:r>
-        <w:rPr>
-          <w:lang w:val="en-AU"/>
-        </w:rPr>
-        <w:t xml:space="preserve"> the implications of a </w:t>
-      </w:r>
-      <w:r>
-        <w:rPr>
-          <w:lang w:val="en-AU"/>
-        </w:rPr>
-        <w:t>couple</w:t>
-      </w:r>
-      <w:r>
-        <w:rPr>
-          <w:lang w:val="en-AU"/>
-        </w:rPr>
-        <w:t xml:space="preserve"> of classifying algorithms, specifically Naïve Bayes and K Nearest Neighbour. We also </w:t>
-      </w:r>
-      <w:r>
-        <w:rPr>
-          <w:lang w:val="en-AU"/>
-        </w:rPr>
-        <w:t>had</w:t>
-      </w:r>
-      <w:r>
-        <w:rPr>
-          <w:lang w:val="en-AU"/>
-        </w:rPr>
-        <w:t xml:space="preserve"> </w:t>
-      </w:r>
-      <w:r>
-        <w:rPr>
-          <w:lang w:val="en-AU"/>
-        </w:rPr>
-        <w:t xml:space="preserve">a </w:t>
-      </w:r>
-      <w:r>
-        <w:rPr>
-          <w:lang w:val="en-AU"/>
-        </w:rPr>
-        <w:t xml:space="preserve">grasp into </w:t>
-      </w:r>
-      <w:r>
-        <w:rPr>
-          <w:lang w:val="en-AU"/>
-        </w:rPr>
-        <w:t>a</w:t>
-      </w:r>
-      <w:r>
-        <w:rPr>
-          <w:lang w:val="en-AU"/>
-        </w:rPr>
-        <w:t xml:space="preserve"> type of feature selection tool, and how it relates with the classifiers. By running our codes several times during the experiment, we also had an idea of the influence that stratification has in the classification. </w:t>
-      </w:r>
-      <w:r>
-        <w:rPr>
-          <w:lang w:val="en-AU"/>
-        </w:rPr>
-        <w:t>The</w:t>
-      </w:r>
-      <w:r>
-        <w:rPr>
-          <w:lang w:val="en-AU"/>
-        </w:rPr>
-        <w:t xml:space="preserve"> most i</w:t>
-      </w:r>
-      <w:r>
-        <w:rPr>
-          <w:lang w:val="en-AU"/>
-        </w:rPr>
-        <w:t>nteresting thing we</w:t>
-      </w:r>
-      <w:r>
-        <w:rPr>
-          <w:lang w:val="en-AU"/>
-        </w:rPr>
-        <w:t xml:space="preserve"> learn</w:t>
-      </w:r>
-      <w:r>
-        <w:rPr>
-          <w:lang w:val="en-AU"/>
-        </w:rPr>
-        <w:t>ed was that</w:t>
-      </w:r>
-      <w:r>
-        <w:rPr>
-          <w:lang w:val="en-AU"/>
-        </w:rPr>
-        <w:t xml:space="preserve"> </w:t>
-      </w:r>
-      <w:r>
-        <w:rPr>
-          <w:lang w:val="en-AU"/>
-        </w:rPr>
-        <w:t xml:space="preserve">algorithms of the same type </w:t>
-      </w:r>
-      <w:r>
-        <w:rPr>
-          <w:lang w:val="en-AU"/>
-        </w:rPr>
-        <w:t xml:space="preserve">implemented </w:t>
-      </w:r>
-      <w:r>
-        <w:rPr>
-          <w:lang w:val="en-AU"/>
-        </w:rPr>
-        <w:t>differently could have completely</w:t>
-      </w:r>
-      <w:r>
-        <w:rPr>
-          <w:lang w:val="en-AU"/>
-        </w:rPr>
-        <w:t xml:space="preserve"> different results. </w:t>
-      </w:r>
-      <w:r>
-        <w:rPr>
-          <w:lang w:val="en-AU"/>
-        </w:rPr>
-        <w:t>Moreover,</w:t>
-      </w:r>
-      <w:r>
-        <w:rPr>
-          <w:lang w:val="en-AU"/>
-        </w:rPr>
-        <w:t xml:space="preserve"> </w:t>
-      </w:r>
-      <w:r>
-        <w:rPr>
-          <w:lang w:val="en-AU"/>
-        </w:rPr>
-        <w:t xml:space="preserve">we also learned about </w:t>
-      </w:r>
-      <w:r>
-        <w:rPr>
-          <w:lang w:val="en-AU"/>
-        </w:rPr>
-        <w:t xml:space="preserve">the range of applicability </w:t>
-      </w:r>
-      <w:r>
-        <w:rPr>
-          <w:lang w:val="en-AU"/>
-        </w:rPr>
-        <w:t>of</w:t>
-      </w:r>
-      <w:r>
-        <w:rPr>
-          <w:lang w:val="en-AU"/>
-        </w:rPr>
-        <w:t xml:space="preserve"> t</w:t>
-      </w:r>
-      <w:r>
-        <w:rPr>
-          <w:lang w:val="en-AU"/>
-        </w:rPr>
-        <w:t xml:space="preserve">hese classifying algorithms, and also </w:t>
-      </w:r>
-      <w:r>
-        <w:rPr>
-          <w:lang w:val="en-AU"/>
-        </w:rPr>
-        <w:t>that for each problem a different classifier may have a different</w:t>
-      </w:r>
-      <w:r>
-        <w:rPr>
-          <w:lang w:val="en-AU"/>
-        </w:rPr>
-        <w:t xml:space="preserve"> – seldom better-</w:t>
-      </w:r>
-      <w:r>
-        <w:rPr>
-          <w:lang w:val="en-AU"/>
-        </w:rPr>
-        <w:t xml:space="preserve"> rank</w:t>
-      </w:r>
-      <w:r>
-        <w:rPr>
-          <w:lang w:val="en-AU"/>
-        </w:rPr>
-        <w:t xml:space="preserve"> in the performance rating</w:t>
-      </w:r>
-      <w:r>
-        <w:rPr>
-          <w:lang w:val="en-AU"/>
-        </w:rPr>
-        <w:t xml:space="preserve"> than other more complex classifiers.</w:t>
+        <w:t>This experiment was helpful to have a better and deeper understanding of Bayesian networks since in computation the most efficient way to learn something is to implement that yourself.</w:t>
+      </w:r>
+    </w:p>
+    <w:p>
+      <w:pPr>
+        <w:rPr>
+          <w:lang w:val="en-AU"/>
+        </w:rPr>
+      </w:pPr>
+      <w:r>
+        <w:rPr>
+          <w:lang w:val="en-AU"/>
+        </w:rPr>
+        <w:tab/>
+        <w:t xml:space="preserve">In the programming part we learned how to implement Bayesian networks and to sample from them with good enough random algorithms. Then we had to learn how to use </w:t>
+      </w:r>
+      <w:proofErr w:type="spellStart"/>
+      <w:r>
+        <w:rPr>
+          <w:lang w:val="en-AU"/>
+        </w:rPr>
+        <w:t>JavaBayes</w:t>
+      </w:r>
+      <w:proofErr w:type="spellEnd"/>
+      <w:r>
+        <w:rPr>
+          <w:lang w:val="en-AU"/>
+        </w:rPr>
+        <w:t xml:space="preserve">, which was sufficiently easy yet very interestingly because it is a very powerful tool to visualize </w:t>
+      </w:r>
+      <w:proofErr w:type="spellStart"/>
+      <w:r>
+        <w:rPr>
+          <w:lang w:val="en-AU"/>
+        </w:rPr>
+        <w:t>Bayes</w:t>
+      </w:r>
+      <w:proofErr w:type="spellEnd"/>
+      <w:r>
+        <w:rPr>
+          <w:lang w:val="en-AU"/>
+        </w:rPr>
+        <w:t xml:space="preserve"> Nets.</w:t>
       </w:r>
     </w:p>
     <w:p>
@@ -9917,28 +10941,87 @@
           <w:u w:val="single"/>
           <w:lang w:val="en-AU"/>
         </w:rPr>
-        <w:t>Ap</w:t>
-      </w:r>
+        <w:t>Bibliography</w:t>
+      </w:r>
+    </w:p>
+    <w:p>
+      <w:pPr>
+        <w:rPr>
+          <w:lang w:val="en-AU"/>
+        </w:rPr>
+      </w:pPr>
       <w:r>
         <w:rPr>
           <w:b/>
-          <w:sz w:val="40"/>
-          <w:szCs w:val="40"/>
-          <w:u w:val="single"/>
-          <w:lang w:val="en-AU"/>
-        </w:rPr>
-        <w:t>p</w:t>
-      </w:r>
-      <w:r>
-        <w:rPr>
-          <w:b/>
-          <w:sz w:val="40"/>
-          <w:szCs w:val="40"/>
-          <w:u w:val="single"/>
-          <w:lang w:val="en-AU"/>
-        </w:rPr>
-        <w:t>endix</w:t>
-      </w:r>
+          <w:lang w:val="en-AU"/>
+        </w:rPr>
+        <w:tab/>
+      </w:r>
+      <w:r>
+        <w:rPr>
+          <w:lang w:val="en-AU"/>
+        </w:rPr>
+        <w:t xml:space="preserve">Introduction to Machine Learning, </w:t>
+      </w:r>
+      <w:proofErr w:type="spellStart"/>
+      <w:r>
+        <w:rPr>
+          <w:lang w:val="en-AU"/>
+        </w:rPr>
+        <w:t>Ethem</w:t>
+      </w:r>
+      <w:proofErr w:type="spellEnd"/>
+      <w:r>
+        <w:rPr>
+          <w:lang w:val="en-AU"/>
+        </w:rPr>
+        <w:t xml:space="preserve"> </w:t>
+      </w:r>
+      <w:proofErr w:type="spellStart"/>
+      <w:r>
+        <w:rPr>
+          <w:lang w:val="en-AU"/>
+        </w:rPr>
+        <w:t>Alpaydin</w:t>
+      </w:r>
+      <w:proofErr w:type="spellEnd"/>
+    </w:p>
+    <w:p>
+      <w:pPr>
+        <w:ind w:left="720"/>
+        <w:rPr>
+          <w:lang w:val="en-AU"/>
+        </w:rPr>
+      </w:pPr>
+      <w:r>
+        <w:t>Artificial Intelligence - A Modern Approach</w:t>
+      </w:r>
+      <w:r>
+        <w:br/>
+      </w:r>
+      <w:r>
+        <w:rPr>
+          <w:rStyle w:val="Emphasis"/>
+        </w:rPr>
+        <w:t>Second Edition</w:t>
+      </w:r>
+      <w:r>
+        <w:br/>
+        <w:t xml:space="preserve">Stuart J. </w:t>
+      </w:r>
+      <w:proofErr w:type="spellStart"/>
+      <w:r>
+        <w:t>Russel</w:t>
+      </w:r>
+      <w:proofErr w:type="spellEnd"/>
+      <w:r>
+        <w:t xml:space="preserve"> and Peter </w:t>
+      </w:r>
+      <w:proofErr w:type="spellStart"/>
+      <w:r>
+        <w:t>Norvig</w:t>
+      </w:r>
+      <w:proofErr w:type="spellEnd"/>
     </w:p>
     <w:sectPr>
       <w:pgSz w:w="12240" w:h="15840"/>
@@ -9951,8 +11034,94 @@
 </file>
 
 <file path=word/numbering.xml><?xml version="1.0" encoding="utf-8"?>
-<w:numbering xmlns:wpc="http://schemas.microsoft.com/office/word/2010/wordprocessingCanvas" xmlns:mc="http://schemas.openxmlformats.org/markup-compatibility/2006" xmlns:o="urn:schemas-microsoft-com:office:office" xmlns:r="http://schemas.openxmlformats.org/officeDocument/2006/relationships" xmlns:m="http://schemas.openxmlformats.org/officeDocument/2006/math" xmlns:v="urn:schemas-microsoft-com:vml" xmlns:wp14="http://schemas.microsoft.com/office/word/2010/wordprocessingDrawing" xmlns:wp="http://schemas.openxmlformats.org/drawingml/2006/wordprocessingDrawing" xmlns:w10="urn:schemas-microsoft-com:office:word" xmlns:w="http://schemas.openxmlformats.org/wordprocessingml/2006/main" xmlns:w14="http://schemas.microsoft.com/office/word/2010/wordml" xmlns:w15="http://schemas.microsoft.com/office/word/2012/wordml" xmlns:wpg="http://schemas.microsoft.com/office/word/2010/wordprocessingGroup" xmlns:wpi="http://schemas.microsoft.com/office/word/2010/wordprocessingInk" xmlns:wne="http://schemas.microsoft.com/office/word/2006/wordml" xmlns:wps="http://schemas.microsoft.com/office/word/2010/wordprocessingShape" mc:Ignorable="w14 w15 wp14">
-  <w:abstractNum w:abstractNumId="0" w15:restartNumberingAfterBreak="0">
+<w:numbering xmlns:ve="http://schemas.openxmlformats.org/markup-compatibility/2006" xmlns:o="urn:schemas-microsoft-com:office:office" xmlns:r="http://schemas.openxmlformats.org/officeDocument/2006/relationships" xmlns:m="http://schemas.openxmlformats.org/officeDocument/2006/math" xmlns:v="urn:schemas-microsoft-com:vml" xmlns:wp="http://schemas.openxmlformats.org/drawingml/2006/wordprocessingDrawing" xmlns:w10="urn:schemas-microsoft-com:office:word" xmlns:w="http://schemas.openxmlformats.org/wordprocessingml/2006/main" xmlns:wne="http://schemas.microsoft.com/office/word/2006/wordml">
+  <w:abstractNum w:abstractNumId="0">
+    <w:nsid w:val="07B31573"/>
+    <w:multiLevelType w:val="hybridMultilevel"/>
+    <w:tmpl w:val="1B747864"/>
+    <w:lvl w:ilvl="0" w:tplc="0409000F">
+      <w:start w:val="1"/>
+      <w:numFmt w:val="decimal"/>
+      <w:lvlText w:val="%1."/>
+      <w:lvlJc w:val="left"/>
+      <w:pPr>
+        <w:ind w:left="1080" w:hanging="360"/>
+      </w:pPr>
+    </w:lvl>
+    <w:lvl w:ilvl="1" w:tplc="04090019" w:tentative="1">
+      <w:start w:val="1"/>
+      <w:numFmt w:val="lowerLetter"/>
+      <w:lvlText w:val="%2."/>
+      <w:lvlJc w:val="left"/>
+      <w:pPr>
+        <w:ind w:left="1800" w:hanging="360"/>
+      </w:pPr>
+    </w:lvl>
+    <w:lvl w:ilvl="2" w:tplc="0409001B" w:tentative="1">
+      <w:start w:val="1"/>
+      <w:numFmt w:val="lowerRoman"/>
+      <w:lvlText w:val="%3."/>
+      <w:lvlJc w:val="right"/>
+      <w:pPr>
+        <w:ind w:left="2520" w:hanging="180"/>
+      </w:pPr>
+    </w:lvl>
+    <w:lvl w:ilvl="3" w:tplc="0409000F" w:tentative="1">
+      <w:start w:val="1"/>
+      <w:numFmt w:val="decimal"/>
+      <w:lvlText w:val="%4."/>
+      <w:lvlJc w:val="left"/>
+      <w:pPr>
+        <w:ind w:left="3240" w:hanging="360"/>
+      </w:pPr>
+    </w:lvl>
+    <w:lvl w:ilvl="4" w:tplc="04090019" w:tentative="1">
+      <w:start w:val="1"/>
+      <w:numFmt w:val="lowerLetter"/>
+      <w:lvlText w:val="%5."/>
+      <w:lvlJc w:val="left"/>
+      <w:pPr>
+        <w:ind w:left="3960" w:hanging="360"/>
+      </w:pPr>
+    </w:lvl>
+    <w:lvl w:ilvl="5" w:tplc="0409001B" w:tentative="1">
+      <w:start w:val="1"/>
+      <w:numFmt w:val="lowerRoman"/>
+      <w:lvlText w:val="%6."/>
+      <w:lvlJc w:val="right"/>
+      <w:pPr>
+        <w:ind w:left="4680" w:hanging="180"/>
+      </w:pPr>
+    </w:lvl>
+    <w:lvl w:ilvl="6" w:tplc="0409000F" w:tentative="1">
+      <w:start w:val="1"/>
+      <w:numFmt w:val="decimal"/>
+      <w:lvlText w:val="%7."/>
+      <w:lvlJc w:val="left"/>
+      <w:pPr>
+        <w:ind w:left="5400" w:hanging="360"/>
+      </w:pPr>
+    </w:lvl>
+    <w:lvl w:ilvl="7" w:tplc="04090019" w:tentative="1">
+      <w:start w:val="1"/>
+      <w:numFmt w:val="lowerLetter"/>
+      <w:lvlText w:val="%8."/>
+      <w:lvlJc w:val="left"/>
+      <w:pPr>
+        <w:ind w:left="6120" w:hanging="360"/>
+      </w:pPr>
+    </w:lvl>
+    <w:lvl w:ilvl="8" w:tplc="0409001B" w:tentative="1">
+      <w:start w:val="1"/>
+      <w:numFmt w:val="lowerRoman"/>
+      <w:lvlText w:val="%9."/>
+      <w:lvlJc w:val="right"/>
+      <w:pPr>
+        <w:ind w:left="6840" w:hanging="180"/>
+      </w:pPr>
+    </w:lvl>
+  </w:abstractNum>
+  <w:abstractNum w:abstractNumId="1">
     <w:nsid w:val="11A52B59"/>
     <w:multiLevelType w:val="hybridMultilevel"/>
     <w:tmpl w:val="73A4E7D4"/>
@@ -9968,7 +11137,7 @@
         <w:rFonts w:ascii="Symbol" w:hAnsi="Symbol" w:hint="default"/>
       </w:rPr>
     </w:lvl>
-    <w:lvl w:ilvl="1" w:tplc="04090003" w:tentative="1">
+    <w:lvl w:ilvl="1" w:tplc="04090003">
       <w:start w:val="1"/>
       <w:numFmt w:val="bullet"/>
       <w:lvlText w:val="o"/>
@@ -10065,7 +11234,7 @@
       </w:rPr>
     </w:lvl>
   </w:abstractNum>
-  <w:abstractNum w:abstractNumId="1" w15:restartNumberingAfterBreak="0">
+  <w:abstractNum w:abstractNumId="2">
     <w:nsid w:val="1E252750"/>
     <w:multiLevelType w:val="hybridMultilevel"/>
     <w:tmpl w:val="DA885240"/>
@@ -10178,7 +11347,7 @@
       </w:rPr>
     </w:lvl>
   </w:abstractNum>
-  <w:abstractNum w:abstractNumId="2" w15:restartNumberingAfterBreak="0">
+  <w:abstractNum w:abstractNumId="3">
     <w:nsid w:val="7B2B6E90"/>
     <w:multiLevelType w:val="hybridMultilevel"/>
     <w:tmpl w:val="8E3CFFC4"/>
@@ -10292,19 +11461,22 @@
     </w:lvl>
   </w:abstractNum>
   <w:num w:numId="1">
+    <w:abstractNumId w:val="3"/>
+  </w:num>
+  <w:num w:numId="2">
     <w:abstractNumId w:val="2"/>
   </w:num>
-  <w:num w:numId="2">
+  <w:num w:numId="3">
     <w:abstractNumId w:val="1"/>
   </w:num>
-  <w:num w:numId="3">
+  <w:num w:numId="4">
     <w:abstractNumId w:val="0"/>
   </w:num>
 </w:numbering>
 </file>
 
 <file path=word/styles.xml><?xml version="1.0" encoding="utf-8"?>
-<w:styles xmlns:mc="http://schemas.openxmlformats.org/markup-compatibility/2006" xmlns:r="http://schemas.openxmlformats.org/officeDocument/2006/relationships" xmlns:w="http://schemas.openxmlformats.org/wordprocessingml/2006/main" xmlns:w14="http://schemas.microsoft.com/office/word/2010/wordml" xmlns:w15="http://schemas.microsoft.com/office/word/2012/wordml" mc:Ignorable="w14 w15">
+<w:styles xmlns:r="http://schemas.openxmlformats.org/officeDocument/2006/relationships" xmlns:w="http://schemas.openxmlformats.org/wordprocessingml/2006/main">
   <w:docDefaults>
     <w:rPrDefault>
       <w:rPr>
@@ -10320,395 +11492,161 @@
       </w:pPr>
     </w:pPrDefault>
   </w:docDefaults>
-  <w:latentStyles w:defLockedState="0" w:defUIPriority="99" w:defSemiHidden="0" w:defUnhideWhenUsed="0" w:defQFormat="0" w:count="371">
-    <w:lsdException w:name="Normal" w:uiPriority="0" w:qFormat="1"/>
-    <w:lsdException w:name="heading 1" w:uiPriority="9" w:qFormat="1"/>
-    <w:lsdException w:name="heading 2" w:semiHidden="1" w:uiPriority="9" w:unhideWhenUsed="1" w:qFormat="1"/>
-    <w:lsdException w:name="heading 3" w:semiHidden="1" w:uiPriority="9" w:unhideWhenUsed="1" w:qFormat="1"/>
-    <w:lsdException w:name="heading 4" w:semiHidden="1" w:uiPriority="9" w:unhideWhenUsed="1" w:qFormat="1"/>
-    <w:lsdException w:name="heading 5" w:semiHidden="1" w:uiPriority="9" w:unhideWhenUsed="1" w:qFormat="1"/>
-    <w:lsdException w:name="heading 6" w:semiHidden="1" w:uiPriority="9" w:unhideWhenUsed="1" w:qFormat="1"/>
-    <w:lsdException w:name="heading 7" w:semiHidden="1" w:uiPriority="9" w:unhideWhenUsed="1" w:qFormat="1"/>
-    <w:lsdException w:name="heading 8" w:semiHidden="1" w:uiPriority="9" w:unhideWhenUsed="1" w:qFormat="1"/>
-    <w:lsdException w:name="heading 9" w:semiHidden="1" w:uiPriority="9" w:unhideWhenUsed="1" w:qFormat="1"/>
-    <w:lsdException w:name="index 1" w:semiHidden="1" w:unhideWhenUsed="1"/>
-    <w:lsdException w:name="index 2" w:semiHidden="1" w:unhideWhenUsed="1"/>
-    <w:lsdException w:name="index 3" w:semiHidden="1" w:unhideWhenUsed="1"/>
-    <w:lsdException w:name="index 4" w:semiHidden="1" w:unhideWhenUsed="1"/>
-    <w:lsdException w:name="index 5" w:semiHidden="1" w:unhideWhenUsed="1"/>
-    <w:lsdException w:name="index 6" w:semiHidden="1" w:unhideWhenUsed="1"/>
-    <w:lsdException w:name="index 7" w:semiHidden="1" w:unhideWhenUsed="1"/>
-    <w:lsdException w:name="index 8" w:semiHidden="1" w:unhideWhenUsed="1"/>
-    <w:lsdException w:name="index 9" w:semiHidden="1" w:unhideWhenUsed="1"/>
-    <w:lsdException w:name="toc 1" w:semiHidden="1" w:uiPriority="39" w:unhideWhenUsed="1"/>
-    <w:lsdException w:name="toc 2" w:semiHidden="1" w:uiPriority="39" w:unhideWhenUsed="1"/>
-    <w:lsdException w:name="toc 3" w:semiHidden="1" w:uiPriority="39" w:unhideWhenUsed="1"/>
-    <w:lsdException w:name="toc 4" w:semiHidden="1" w:uiPriority="39" w:unhideWhenUsed="1"/>
-    <w:lsdException w:name="toc 5" w:semiHidden="1" w:uiPriority="39" w:unhideWhenUsed="1"/>
-    <w:lsdException w:name="toc 6" w:semiHidden="1" w:uiPriority="39" w:unhideWhenUsed="1"/>
-    <w:lsdException w:name="toc 7" w:semiHidden="1" w:uiPriority="39" w:unhideWhenUsed="1"/>
-    <w:lsdException w:name="toc 8" w:semiHidden="1" w:uiPriority="39" w:unhideWhenUsed="1"/>
-    <w:lsdException w:name="toc 9" w:semiHidden="1" w:uiPriority="39" w:unhideWhenUsed="1"/>
-    <w:lsdException w:name="Normal Indent" w:semiHidden="1" w:unhideWhenUsed="1"/>
-    <w:lsdException w:name="footnote text" w:semiHidden="1" w:unhideWhenUsed="1"/>
-    <w:lsdException w:name="annotation text" w:semiHidden="1" w:unhideWhenUsed="1"/>
-    <w:lsdException w:name="header" w:semiHidden="1" w:unhideWhenUsed="1"/>
-    <w:lsdException w:name="footer" w:semiHidden="1" w:unhideWhenUsed="1"/>
-    <w:lsdException w:name="index heading" w:semiHidden="1" w:unhideWhenUsed="1"/>
-    <w:lsdException w:name="caption" w:semiHidden="1" w:uiPriority="35" w:unhideWhenUsed="1" w:qFormat="1"/>
-    <w:lsdException w:name="table of figures" w:semiHidden="1" w:unhideWhenUsed="1"/>
-    <w:lsdException w:name="envelope address" w:semiHidden="1" w:unhideWhenUsed="1"/>
-    <w:lsdException w:name="envelope return" w:semiHidden="1" w:unhideWhenUsed="1"/>
-    <w:lsdException w:name="footnote reference" w:semiHidden="1" w:unhideWhenUsed="1"/>
-    <w:lsdException w:name="annotation reference" w:semiHidden="1" w:unhideWhenUsed="1"/>
-    <w:lsdException w:name="line number" w:semiHidden="1" w:unhideWhenUsed="1"/>
-    <w:lsdException w:name="page number" w:semiHidden="1" w:unhideWhenUsed="1"/>
-    <w:lsdException w:name="endnote reference" w:semiHidden="1" w:unhideWhenUsed="1"/>
-    <w:lsdException w:name="endnote text" w:semiHidden="1" w:unhideWhenUsed="1"/>
-    <w:lsdException w:name="table of authorities" w:semiHidden="1" w:unhideWhenUsed="1"/>
-    <w:lsdException w:name="macro" w:semiHidden="1" w:unhideWhenUsed="1"/>
-    <w:lsdException w:name="toa heading" w:semiHidden="1" w:unhideWhenUsed="1"/>
-    <w:lsdException w:name="List" w:semiHidden="1" w:unhideWhenUsed="1"/>
-    <w:lsdException w:name="List Bullet" w:semiHidden="1" w:unhideWhenUsed="1"/>
-    <w:lsdException w:name="List Number" w:semiHidden="1" w:unhideWhenUsed="1"/>
-    <w:lsdException w:name="List 2" w:semiHidden="1" w:unhideWhenUsed="1"/>
-    <w:lsdException w:name="List 3" w:semiHidden="1" w:unhideWhenUsed="1"/>
-    <w:lsdException w:name="List 4" w:semiHidden="1" w:unhideWhenUsed="1"/>
-    <w:lsdException w:name="List 5" w:semiHidden="1" w:unhideWhenUsed="1"/>
-    <w:lsdException w:name="List Bullet 2" w:semiHidden="1" w:unhideWhenUsed="1"/>
-    <w:lsdException w:name="List Bullet 3" w:semiHidden="1" w:unhideWhenUsed="1"/>
-    <w:lsdException w:name="List Bullet 4" w:semiHidden="1" w:unhideWhenUsed="1"/>
-    <w:lsdException w:name="List Bullet 5" w:semiHidden="1" w:unhideWhenUsed="1"/>
-    <w:lsdException w:name="List Number 2" w:semiHidden="1" w:unhideWhenUsed="1"/>
-    <w:lsdException w:name="List Number 3" w:semiHidden="1" w:unhideWhenUsed="1"/>
-    <w:lsdException w:name="List Number 4" w:semiHidden="1" w:unhideWhenUsed="1"/>
-    <w:lsdException w:name="List Number 5" w:semiHidden="1" w:unhideWhenUsed="1"/>
-    <w:lsdException w:name="Title" w:uiPriority="10" w:qFormat="1"/>
-    <w:lsdException w:name="Closing" w:semiHidden="1" w:unhideWhenUsed="1"/>
-    <w:lsdException w:name="Signature" w:semiHidden="1" w:unhideWhenUsed="1"/>
-    <w:lsdException w:name="Default Paragraph Font" w:semiHidden="1" w:uiPriority="1" w:unhideWhenUsed="1"/>
-    <w:lsdException w:name="Body Text" w:semiHidden="1" w:unhideWhenUsed="1"/>
-    <w:lsdException w:name="Body Text Indent" w:semiHidden="1" w:unhideWhenUsed="1"/>
-    <w:lsdException w:name="List Continue" w:semiHidden="1" w:unhideWhenUsed="1"/>
-    <w:lsdException w:name="List Continue 2" w:semiHidden="1" w:unhideWhenUsed="1"/>
-    <w:lsdException w:name="List Continue 3" w:semiHidden="1" w:unhideWhenUsed="1"/>
-    <w:lsdException w:name="List Continue 4" w:semiHidden="1" w:unhideWhenUsed="1"/>
-    <w:lsdException w:name="List Continue 5" w:semiHidden="1" w:unhideWhenUsed="1"/>
-    <w:lsdException w:name="Message Header" w:semiHidden="1" w:unhideWhenUsed="1"/>
-    <w:lsdException w:name="Subtitle" w:uiPriority="11" w:qFormat="1"/>
-    <w:lsdException w:name="Salutation" w:semiHidden="1" w:unhideWhenUsed="1"/>
-    <w:lsdException w:name="Date" w:semiHidden="1" w:unhideWhenUsed="1"/>
-    <w:lsdException w:name="Body Text First Indent" w:semiHidden="1" w:unhideWhenUsed="1"/>
-    <w:lsdException w:name="Body Text First Indent 2" w:semiHidden="1" w:unhideWhenUsed="1"/>
-    <w:lsdException w:name="Note Heading" w:semiHidden="1" w:unhideWhenUsed="1"/>
-    <w:lsdException w:name="Body Text 2" w:semiHidden="1" w:unhideWhenUsed="1"/>
-    <w:lsdException w:name="Body Text 3" w:semiHidden="1" w:unhideWhenUsed="1"/>
-    <w:lsdException w:name="Body Text Indent 2" w:semiHidden="1" w:unhideWhenUsed="1"/>
-    <w:lsdException w:name="Body Text Indent 3" w:semiHidden="1" w:unhideWhenUsed="1"/>
-    <w:lsdException w:name="Block Text" w:semiHidden="1" w:unhideWhenUsed="1"/>
-    <w:lsdException w:name="Hyperlink" w:semiHidden="1" w:unhideWhenUsed="1"/>
-    <w:lsdException w:name="FollowedHyperlink" w:semiHidden="1" w:unhideWhenUsed="1"/>
-    <w:lsdException w:name="Strong" w:uiPriority="22" w:qFormat="1"/>
-    <w:lsdException w:name="Emphasis" w:uiPriority="20" w:qFormat="1"/>
-    <w:lsdException w:name="Document Map" w:semiHidden="1" w:unhideWhenUsed="1"/>
-    <w:lsdException w:name="Plain Text" w:semiHidden="1" w:unhideWhenUsed="1"/>
-    <w:lsdException w:name="E-mail Signature" w:semiHidden="1" w:unhideWhenUsed="1"/>
-    <w:lsdException w:name="HTML Top of Form" w:semiHidden="1" w:unhideWhenUsed="1"/>
-    <w:lsdException w:name="HTML Bottom of Form" w:semiHidden="1" w:unhideWhenUsed="1"/>
-    <w:lsdException w:name="Normal (Web)" w:semiHidden="1" w:unhideWhenUsed="1"/>
-    <w:lsdException w:name="HTML Acronym" w:semiHidden="1" w:unhideWhenUsed="1"/>
-    <w:lsdException w:name="HTML Address" w:semiHidden="1" w:unhideWhenUsed="1"/>
-    <w:lsdException w:name="HTML Cite" w:semiHidden="1" w:unhideWhenUsed="1"/>
-    <w:lsdException w:name="HTML Code" w:semiHidden="1" w:unhideWhenUsed="1"/>
-    <w:lsdException w:name="HTML Definition" w:semiHidden="1" w:unhideWhenUsed="1"/>
-    <w:lsdException w:name="HTML Keyboard" w:semiHidden="1" w:unhideWhenUsed="1"/>
-    <w:lsdException w:name="HTML Preformatted" w:semiHidden="1" w:unhideWhenUsed="1"/>
-    <w:lsdException w:name="HTML Sample" w:semiHidden="1" w:unhideWhenUsed="1"/>
-    <w:lsdException w:name="HTML Typewriter" w:semiHidden="1" w:unhideWhenUsed="1"/>
-    <w:lsdException w:name="HTML Variable" w:semiHidden="1" w:unhideWhenUsed="1"/>
-    <w:lsdException w:name="Normal Table" w:semiHidden="1" w:unhideWhenUsed="1"/>
-    <w:lsdException w:name="annotation subject" w:semiHidden="1" w:unhideWhenUsed="1"/>
-    <w:lsdException w:name="No List" w:semiHidden="1" w:unhideWhenUsed="1"/>
-    <w:lsdException w:name="Outline List 1" w:semiHidden="1" w:unhideWhenUsed="1"/>
-    <w:lsdException w:name="Outline List 2" w:semiHidden="1" w:unhideWhenUsed="1"/>
-    <w:lsdException w:name="Outline List 3" w:semiHidden="1" w:unhideWhenUsed="1"/>
-    <w:lsdException w:name="Table Simple 1" w:semiHidden="1" w:unhideWhenUsed="1"/>
-    <w:lsdException w:name="Table Simple 2" w:semiHidden="1" w:unhideWhenUsed="1"/>
-    <w:lsdException w:name="Table Simple 3" w:semiHidden="1" w:unhideWhenUsed="1"/>
-    <w:lsdException w:name="Table Classic 1" w:semiHidden="1" w:unhideWhenUsed="1"/>
-    <w:lsdException w:name="Table Classic 2" w:semiHidden="1" w:unhideWhenUsed="1"/>
-    <w:lsdException w:name="Table Classic 3" w:semiHidden="1" w:unhideWhenUsed="1"/>
-    <w:lsdException w:name="Table Classic 4" w:semiHidden="1" w:unhideWhenUsed="1"/>
-    <w:lsdException w:name="Table Colorful 1" w:semiHidden="1" w:unhideWhenUsed="1"/>
-    <w:lsdException w:name="Table Colorful 2" w:semiHidden="1" w:unhideWhenUsed="1"/>
-    <w:lsdException w:name="Table Colorful 3" w:semiHidden="1" w:unhideWhenUsed="1"/>
-    <w:lsdException w:name="Table Columns 1" w:semiHidden="1" w:unhideWhenUsed="1"/>
-    <w:lsdException w:name="Table Columns 2" w:semiHidden="1" w:unhideWhenUsed="1"/>
-    <w:lsdException w:name="Table Columns 3" w:semiHidden="1" w:unhideWhenUsed="1"/>
-    <w:lsdException w:name="Table Columns 4" w:semiHidden="1" w:unhideWhenUsed="1"/>
-    <w:lsdException w:name="Table Columns 5" w:semiHidden="1" w:unhideWhenUsed="1"/>
-    <w:lsdException w:name="Table Grid 1" w:semiHidden="1" w:unhideWhenUsed="1"/>
-    <w:lsdException w:name="Table Grid 2" w:semiHidden="1" w:unhideWhenUsed="1"/>
-    <w:lsdException w:name="Table Grid 3" w:semiHidden="1" w:unhideWhenUsed="1"/>
-    <w:lsdException w:name="Table Grid 4" w:semiHidden="1" w:unhideWhenUsed="1"/>
-    <w:lsdException w:name="Table Grid 5" w:semiHidden="1" w:unhideWhenUsed="1"/>
-    <w:lsdException w:name="Table Grid 6" w:semiHidden="1" w:unhideWhenUsed="1"/>
-    <w:lsdException w:name="Table Grid 7" w:semiHidden="1" w:unhideWhenUsed="1"/>
-    <w:lsdException w:name="Table Grid 8" w:semiHidden="1" w:unhideWhenUsed="1"/>
-    <w:lsdException w:name="Table List 1" w:semiHidden="1" w:unhideWhenUsed="1"/>
-    <w:lsdException w:name="Table List 2" w:semiHidden="1" w:unhideWhenUsed="1"/>
-    <w:lsdException w:name="Table List 3" w:semiHidden="1" w:unhideWhenUsed="1"/>
-    <w:lsdException w:name="Table List 4" w:semiHidden="1" w:unhideWhenUsed="1"/>
-    <w:lsdException w:name="Table List 5" w:semiHidden="1" w:unhideWhenUsed="1"/>
-    <w:lsdException w:name="Table List 6" w:semiHidden="1" w:unhideWhenUsed="1"/>
-    <w:lsdException w:name="Table List 7" w:semiHidden="1" w:unhideWhenUsed="1"/>
-    <w:lsdException w:name="Table List 8" w:semiHidden="1" w:unhideWhenUsed="1"/>
-    <w:lsdException w:name="Table 3D effects 1" w:semiHidden="1" w:unhideWhenUsed="1"/>
-    <w:lsdException w:name="Table 3D effects 2" w:semiHidden="1" w:unhideWhenUsed="1"/>
-    <w:lsdException w:name="Table 3D effects 3" w:semiHidden="1" w:unhideWhenUsed="1"/>
-    <w:lsdException w:name="Table Contemporary" w:semiHidden="1" w:unhideWhenUsed="1"/>
-    <w:lsdException w:name="Table Elegant" w:semiHidden="1" w:unhideWhenUsed="1"/>
-    <w:lsdException w:name="Table Professional" w:semiHidden="1" w:unhideWhenUsed="1"/>
-    <w:lsdException w:name="Table Subtle 1" w:semiHidden="1" w:unhideWhenUsed="1"/>
-    <w:lsdException w:name="Table Subtle 2" w:semiHidden="1" w:unhideWhenUsed="1"/>
-    <w:lsdException w:name="Table Web 1" w:semiHidden="1" w:unhideWhenUsed="1"/>
-    <w:lsdException w:name="Table Web 2" w:semiHidden="1" w:unhideWhenUsed="1"/>
-    <w:lsdException w:name="Table Web 3" w:semiHidden="1" w:unhideWhenUsed="1"/>
-    <w:lsdException w:name="Balloon Text" w:semiHidden="1" w:unhideWhenUsed="1"/>
-    <w:lsdException w:name="Table Grid" w:uiPriority="39"/>
-    <w:lsdException w:name="Table Theme" w:semiHidden="1" w:unhideWhenUsed="1"/>
-    <w:lsdException w:name="Placeholder Text" w:semiHidden="1"/>
-    <w:lsdException w:name="No Spacing" w:uiPriority="1" w:qFormat="1"/>
-    <w:lsdException w:name="Light Shading" w:uiPriority="60"/>
-    <w:lsdException w:name="Light List" w:uiPriority="61"/>
-    <w:lsdException w:name="Light Grid" w:uiPriority="62"/>
-    <w:lsdException w:name="Medium Shading 1" w:uiPriority="63"/>
-    <w:lsdException w:name="Medium Shading 2" w:uiPriority="64"/>
-    <w:lsdException w:name="Medium List 1" w:uiPriority="65"/>
-    <w:lsdException w:name="Medium List 2" w:uiPriority="66"/>
-    <w:lsdException w:name="Medium Grid 1" w:uiPriority="67"/>
-    <w:lsdException w:name="Medium Grid 2" w:uiPriority="68"/>
-    <w:lsdException w:name="Medium Grid 3" w:uiPriority="69"/>
-    <w:lsdException w:name="Dark List" w:uiPriority="70"/>
-    <w:lsdException w:name="Colorful Shading" w:uiPriority="71"/>
-    <w:lsdException w:name="Colorful List" w:uiPriority="72"/>
-    <w:lsdException w:name="Colorful Grid" w:uiPriority="73"/>
-    <w:lsdException w:name="Light Shading Accent 1" w:uiPriority="60"/>
-    <w:lsdException w:name="Light List Accent 1" w:uiPriority="61"/>
-    <w:lsdException w:name="Light Grid Accent 1" w:uiPriority="62"/>
-    <w:lsdException w:name="Medium Shading 1 Accent 1" w:uiPriority="63"/>
-    <w:lsdException w:name="Medium Shading 2 Accent 1" w:uiPriority="64"/>
-    <w:lsdException w:name="Medium List 1 Accent 1" w:uiPriority="65"/>
-    <w:lsdException w:name="Revision" w:semiHidden="1"/>
-    <w:lsdException w:name="List Paragraph" w:uiPriority="34" w:qFormat="1"/>
-    <w:lsdException w:name="Quote" w:uiPriority="29" w:qFormat="1"/>
-    <w:lsdException w:name="Intense Quote" w:uiPriority="30" w:qFormat="1"/>
-    <w:lsdException w:name="Medium List 2 Accent 1" w:uiPriority="66"/>
-    <w:lsdException w:name="Medium Grid 1 Accent 1" w:uiPriority="67"/>
-    <w:lsdException w:name="Medium Grid 2 Accent 1" w:uiPriority="68"/>
-    <w:lsdException w:name="Medium Grid 3 Accent 1" w:uiPriority="69"/>
-    <w:lsdException w:name="Dark List Accent 1" w:uiPriority="70"/>
-    <w:lsdException w:name="Colorful Shading Accent 1" w:uiPriority="71"/>
-    <w:lsdException w:name="Colorful List Accent 1" w:uiPriority="72"/>
-    <w:lsdException w:name="Colorful Grid Accent 1" w:uiPriority="73"/>
-    <w:lsdException w:name="Light Shading Accent 2" w:uiPriority="60"/>
-    <w:lsdException w:name="Light List Accent 2" w:uiPriority="61"/>
-    <w:lsdException w:name="Light Grid Accent 2" w:uiPriority="62"/>
-    <w:lsdException w:name="Medium Shading 1 Accent 2" w:uiPriority="63"/>
-    <w:lsdException w:name="Medium Shading 2 Accent 2" w:uiPriority="64"/>
-    <w:lsdException w:name="Medium List 1 Accent 2" w:uiPriority="65"/>
-    <w:lsdException w:name="Medium List 2 Accent 2" w:uiPriority="66"/>
-    <w:lsdException w:name="Medium Grid 1 Accent 2" w:uiPriority="67"/>
-    <w:lsdException w:name="Medium Grid 2 Accent 2" w:uiPriority="68"/>
-    <w:lsdException w:name="Medium Grid 3 Accent 2" w:uiPriority="69"/>
-    <w:lsdException w:name="Dark List Accent 2" w:uiPriority="70"/>
-    <w:lsdException w:name="Colorful Shading Accent 2" w:uiPriority="71"/>
-    <w:lsdException w:name="Colorful List Accent 2" w:uiPriority="72"/>
-    <w:lsdException w:name="Colorful Grid Accent 2" w:uiPriority="73"/>
-    <w:lsdException w:name="Light Shading Accent 3" w:uiPriority="60"/>
-    <w:lsdException w:name="Light List Accent 3" w:uiPriority="61"/>
-    <w:lsdException w:name="Light Grid Accent 3" w:uiPriority="62"/>
-    <w:lsdException w:name="Medium Shading 1 Accent 3" w:uiPriority="63"/>
-    <w:lsdException w:name="Medium Shading 2 Accent 3" w:uiPriority="64"/>
-    <w:lsdException w:name="Medium List 1 Accent 3" w:uiPriority="65"/>
-    <w:lsdException w:name="Medium List 2 Accent 3" w:uiPriority="66"/>
-    <w:lsdException w:name="Medium Grid 1 Accent 3" w:uiPriority="67"/>
-    <w:lsdException w:name="Medium Grid 2 Accent 3" w:uiPriority="68"/>
-    <w:lsdException w:name="Medium Grid 3 Accent 3" w:uiPriority="69"/>
-    <w:lsdException w:name="Dark List Accent 3" w:uiPriority="70"/>
-    <w:lsdException w:name="Colorful Shading Accent 3" w:uiPriority="71"/>
-    <w:lsdException w:name="Colorful List Accent 3" w:uiPriority="72"/>
-    <w:lsdException w:name="Colorful Grid Accent 3" w:uiPriority="73"/>
-    <w:lsdException w:name="Light Shading Accent 4" w:uiPriority="60"/>
-    <w:lsdException w:name="Light List Accent 4" w:uiPriority="61"/>
-    <w:lsdException w:name="Light Grid Accent 4" w:uiPriority="62"/>
-    <w:lsdException w:name="Medium Shading 1 Accent 4" w:uiPriority="63"/>
-    <w:lsdException w:name="Medium Shading 2 Accent 4" w:uiPriority="64"/>
-    <w:lsdException w:name="Medium List 1 Accent 4" w:uiPriority="65"/>
-    <w:lsdException w:name="Medium List 2 Accent 4" w:uiPriority="66"/>
-    <w:lsdException w:name="Medium Grid 1 Accent 4" w:uiPriority="67"/>
-    <w:lsdException w:name="Medium Grid 2 Accent 4" w:uiPriority="68"/>
-    <w:lsdException w:name="Medium Grid 3 Accent 4" w:uiPriority="69"/>
-    <w:lsdException w:name="Dark List Accent 4" w:uiPriority="70"/>
-    <w:lsdException w:name="Colorful Shading Accent 4" w:uiPriority="71"/>
-    <w:lsdException w:name="Colorful List Accent 4" w:uiPriority="72"/>
-    <w:lsdException w:name="Colorful Grid Accent 4" w:uiPriority="73"/>
-    <w:lsdException w:name="Light Shading Accent 5" w:uiPriority="60"/>
-    <w:lsdException w:name="Light List Accent 5" w:uiPriority="61"/>
-    <w:lsdException w:name="Light Grid Accent 5" w:uiPriority="62"/>
-    <w:lsdException w:name="Medium Shading 1 Accent 5" w:uiPriority="63"/>
-    <w:lsdException w:name="Medium Shading 2 Accent 5" w:uiPriority="64"/>
-    <w:lsdException w:name="Medium List 1 Accent 5" w:uiPriority="65"/>
-    <w:lsdException w:name="Medium List 2 Accent 5" w:uiPriority="66"/>
-    <w:lsdException w:name="Medium Grid 1 Accent 5" w:uiPriority="67"/>
-    <w:lsdException w:name="Medium Grid 2 Accent 5" w:uiPriority="68"/>
-    <w:lsdException w:name="Medium Grid 3 Accent 5" w:uiPriority="69"/>
-    <w:lsdException w:name="Dark List Accent 5" w:uiPriority="70"/>
-    <w:lsdException w:name="Colorful Shading Accent 5" w:uiPriority="71"/>
-    <w:lsdException w:name="Colorful List Accent 5" w:uiPriority="72"/>
-    <w:lsdException w:name="Colorful Grid Accent 5" w:uiPriority="73"/>
-    <w:lsdException w:name="Light Shading Accent 6" w:uiPriority="60"/>
-    <w:lsdException w:name="Light List Accent 6" w:uiPriority="61"/>
-    <w:lsdException w:name="Light Grid Accent 6" w:uiPriority="62"/>
-    <w:lsdException w:name="Medium Shading 1 Accent 6" w:uiPriority="63"/>
-    <w:lsdException w:name="Medium Shading 2 Accent 6" w:uiPriority="64"/>
-    <w:lsdException w:name="Medium List 1 Accent 6" w:uiPriority="65"/>
-    <w:lsdException w:name="Medium List 2 Accent 6" w:uiPriority="66"/>
-    <w:lsdException w:name="Medium Grid 1 Accent 6" w:uiPriority="67"/>
-    <w:lsdException w:name="Medium Grid 2 Accent 6" w:uiPriority="68"/>
-    <w:lsdException w:name="Medium Grid 3 Accent 6" w:uiPriority="69"/>
-    <w:lsdException w:name="Dark List Accent 6" w:uiPriority="70"/>
-    <w:lsdException w:name="Colorful Shading Accent 6" w:uiPriority="71"/>
-    <w:lsdException w:name="Colorful List Accent 6" w:uiPriority="72"/>
-    <w:lsdException w:name="Colorful Grid Accent 6" w:uiPriority="73"/>
-    <w:lsdException w:name="Subtle Emphasis" w:uiPriority="19" w:qFormat="1"/>
-    <w:lsdException w:name="Intense Emphasis" w:uiPriority="21" w:qFormat="1"/>
-    <w:lsdException w:name="Subtle Reference" w:uiPriority="31" w:qFormat="1"/>
-    <w:lsdException w:name="Intense Reference" w:uiPriority="32" w:qFormat="1"/>
-    <w:lsdException w:name="Book Title" w:uiPriority="33" w:qFormat="1"/>
-    <w:lsdException w:name="Bibliography" w:semiHidden="1" w:uiPriority="37" w:unhideWhenUsed="1"/>
-    <w:lsdException w:name="TOC Heading" w:semiHidden="1" w:uiPriority="39" w:unhideWhenUsed="1" w:qFormat="1"/>
-    <w:lsdException w:name="Plain Table 1" w:uiPriority="41"/>
-    <w:lsdException w:name="Plain Table 2" w:uiPriority="42"/>
-    <w:lsdException w:name="Plain Table 3" w:uiPriority="43"/>
-    <w:lsdException w:name="Plain Table 4" w:uiPriority="44"/>
-    <w:lsdException w:name="Plain Table 5" w:uiPriority="45"/>
-    <w:lsdException w:name="Grid Table Light" w:uiPriority="40"/>
-    <w:lsdException w:name="Grid Table 1 Light" w:uiPriority="46"/>
-    <w:lsdException w:name="Grid Table 2" w:uiPriority="47"/>
-    <w:lsdException w:name="Grid Table 3" w:uiPriority="48"/>
-    <w:lsdException w:name="Grid Table 4" w:uiPriority="49"/>
-    <w:lsdException w:name="Grid Table 5 Dark" w:uiPriority="50"/>
-    <w:lsdException w:name="Grid Table 6 Colorful" w:uiPriority="51"/>
-    <w:lsdException w:name="Grid Table 7 Colorful" w:uiPriority="52"/>
-    <w:lsdException w:name="Grid Table 1 Light Accent 1" w:uiPriority="46"/>
-    <w:lsdException w:name="Grid Table 2 Accent 1" w:uiPriority="47"/>
-    <w:lsdException w:name="Grid Table 3 Accent 1" w:uiPriority="48"/>
-    <w:lsdException w:name="Grid Table 4 Accent 1" w:uiPriority="49"/>
-    <w:lsdException w:name="Grid Table 5 Dark Accent 1" w:uiPriority="50"/>
-    <w:lsdException w:name="Grid Table 6 Colorful Accent 1" w:uiPriority="51"/>
-    <w:lsdException w:name="Grid Table 7 Colorful Accent 1" w:uiPriority="52"/>
-    <w:lsdException w:name="Grid Table 1 Light Accent 2" w:uiPriority="46"/>
-    <w:lsdException w:name="Grid Table 2 Accent 2" w:uiPriority="47"/>
-    <w:lsdException w:name="Grid Table 3 Accent 2" w:uiPriority="48"/>
-    <w:lsdException w:name="Grid Table 4 Accent 2" w:uiPriority="49"/>
-    <w:lsdException w:name="Grid Table 5 Dark Accent 2" w:uiPriority="50"/>
-    <w:lsdException w:name="Grid Table 6 Colorful Accent 2" w:uiPriority="51"/>
-    <w:lsdException w:name="Grid Table 7 Colorful Accent 2" w:uiPriority="52"/>
-    <w:lsdException w:name="Grid Table 1 Light Accent 3" w:uiPriority="46"/>
-    <w:lsdException w:name="Grid Table 2 Accent 3" w:uiPriority="47"/>
-    <w:lsdException w:name="Grid Table 3 Accent 3" w:uiPriority="48"/>
-    <w:lsdException w:name="Grid Table 4 Accent 3" w:uiPriority="49"/>
-    <w:lsdException w:name="Grid Table 5 Dark Accent 3" w:uiPriority="50"/>
-    <w:lsdException w:name="Grid Table 6 Colorful Accent 3" w:uiPriority="51"/>
-    <w:lsdException w:name="Grid Table 7 Colorful Accent 3" w:uiPriority="52"/>
-    <w:lsdException w:name="Grid Table 1 Light Accent 4" w:uiPriority="46"/>
-    <w:lsdException w:name="Grid Table 2 Accent 4" w:uiPriority="47"/>
-    <w:lsdException w:name="Grid Table 3 Accent 4" w:uiPriority="48"/>
-    <w:lsdException w:name="Grid Table 4 Accent 4" w:uiPriority="49"/>
-    <w:lsdException w:name="Grid Table 5 Dark Accent 4" w:uiPriority="50"/>
-    <w:lsdException w:name="Grid Table 6 Colorful Accent 4" w:uiPriority="51"/>
-    <w:lsdException w:name="Grid Table 7 Colorful Accent 4" w:uiPriority="52"/>
-    <w:lsdException w:name="Grid Table 1 Light Accent 5" w:uiPriority="46"/>
-    <w:lsdException w:name="Grid Table 2 Accent 5" w:uiPriority="47"/>
-    <w:lsdException w:name="Grid Table 3 Accent 5" w:uiPriority="48"/>
-    <w:lsdException w:name="Grid Table 4 Accent 5" w:uiPriority="49"/>
-    <w:lsdException w:name="Grid Table 5 Dark Accent 5" w:uiPriority="50"/>
-    <w:lsdException w:name="Grid Table 6 Colorful Accent 5" w:uiPriority="51"/>
-    <w:lsdException w:name="Grid Table 7 Colorful Accent 5" w:uiPriority="52"/>
-    <w:lsdException w:name="Grid Table 1 Light Accent 6" w:uiPriority="46"/>
-    <w:lsdException w:name="Grid Table 2 Accent 6" w:uiPriority="47"/>
-    <w:lsdException w:name="Grid Table 3 Accent 6" w:uiPriority="48"/>
-    <w:lsdException w:name="Grid Table 4 Accent 6" w:uiPriority="49"/>
-    <w:lsdException w:name="Grid Table 5 Dark Accent 6" w:uiPriority="50"/>
-    <w:lsdException w:name="Grid Table 6 Colorful Accent 6" w:uiPriority="51"/>
-    <w:lsdException w:name="Grid Table 7 Colorful Accent 6" w:uiPriority="52"/>
-    <w:lsdException w:name="List Table 1 Light" w:uiPriority="46"/>
-    <w:lsdException w:name="List Table 2" w:uiPriority="47"/>
-    <w:lsdException w:name="List Table 3" w:uiPriority="48"/>
-    <w:lsdException w:name="List Table 4" w:uiPriority="49"/>
-    <w:lsdException w:name="List Table 5 Dark" w:uiPriority="50"/>
-    <w:lsdException w:name="List Table 6 Colorful" w:uiPriority="51"/>
-    <w:lsdException w:name="List Table 7 Colorful" w:uiPriority="52"/>
-    <w:lsdException w:name="List Table 1 Light Accent 1" w:uiPriority="46"/>
-    <w:lsdException w:name="List Table 2 Accent 1" w:uiPriority="47"/>
-    <w:lsdException w:name="List Table 3 Accent 1" w:uiPriority="48"/>
-    <w:lsdException w:name="List Table 4 Accent 1" w:uiPriority="49"/>
-    <w:lsdException w:name="List Table 5 Dark Accent 1" w:uiPriority="50"/>
-    <w:lsdException w:name="List Table 6 Colorful Accent 1" w:uiPriority="51"/>
-    <w:lsdException w:name="List Table 7 Colorful Accent 1" w:uiPriority="52"/>
-    <w:lsdException w:name="List Table 1 Light Accent 2" w:uiPriority="46"/>
-    <w:lsdException w:name="List Table 2 Accent 2" w:uiPriority="47"/>
-    <w:lsdException w:name="List Table 3 Accent 2" w:uiPriority="48"/>
-    <w:lsdException w:name="List Table 4 Accent 2" w:uiPriority="49"/>
-    <w:lsdException w:name="List Table 5 Dark Accent 2" w:uiPriority="50"/>
-    <w:lsdException w:name="List Table 6 Colorful Accent 2" w:uiPriority="51"/>
-    <w:lsdException w:name="List Table 7 Colorful Accent 2" w:uiPriority="52"/>
-    <w:lsdException w:name="List Table 1 Light Accent 3" w:uiPriority="46"/>
-    <w:lsdException w:name="List Table 2 Accent 3" w:uiPriority="47"/>
-    <w:lsdException w:name="List Table 3 Accent 3" w:uiPriority="48"/>
-    <w:lsdException w:name="List Table 4 Accent 3" w:uiPriority="49"/>
-    <w:lsdException w:name="List Table 5 Dark Accent 3" w:uiPriority="50"/>
-    <w:lsdException w:name="List Table 6 Colorful Accent 3" w:uiPriority="51"/>
-    <w:lsdException w:name="List Table 7 Colorful Accent 3" w:uiPriority="52"/>
-    <w:lsdException w:name="List Table 1 Light Accent 4" w:uiPriority="46"/>
-    <w:lsdException w:name="List Table 2 Accent 4" w:uiPriority="47"/>
-    <w:lsdException w:name="List Table 3 Accent 4" w:uiPriority="48"/>
-    <w:lsdException w:name="List Table 4 Accent 4" w:uiPriority="49"/>
-    <w:lsdException w:name="List Table 5 Dark Accent 4" w:uiPriority="50"/>
-    <w:lsdException w:name="List Table 6 Colorful Accent 4" w:uiPriority="51"/>
-    <w:lsdException w:name="List Table 7 Colorful Accent 4" w:uiPriority="52"/>
-    <w:lsdException w:name="List Table 1 Light Accent 5" w:uiPriority="46"/>
-    <w:lsdException w:name="List Table 2 Accent 5" w:uiPriority="47"/>
-    <w:lsdException w:name="List Table 3 Accent 5" w:uiPriority="48"/>
-    <w:lsdException w:name="List Table 4 Accent 5" w:uiPriority="49"/>
-    <w:lsdException w:name="List Table 5 Dark Accent 5" w:uiPriority="50"/>
-    <w:lsdException w:name="List Table 6 Colorful Accent 5" w:uiPriority="51"/>
-    <w:lsdException w:name="List Table 7 Colorful Accent 5" w:uiPriority="52"/>
-    <w:lsdException w:name="List Table 1 Light Accent 6" w:uiPriority="46"/>
-    <w:lsdException w:name="List Table 2 Accent 6" w:uiPriority="47"/>
-    <w:lsdException w:name="List Table 3 Accent 6" w:uiPriority="48"/>
-    <w:lsdException w:name="List Table 4 Accent 6" w:uiPriority="49"/>
-    <w:lsdException w:name="List Table 5 Dark Accent 6" w:uiPriority="50"/>
-    <w:lsdException w:name="List Table 6 Colorful Accent 6" w:uiPriority="51"/>
-    <w:lsdException w:name="List Table 7 Colorful Accent 6" w:uiPriority="52"/>
+  <w:latentStyles w:defLockedState="0" w:defUIPriority="99" w:defSemiHidden="1" w:defUnhideWhenUsed="1" w:defQFormat="0" w:count="267">
+    <w:lsdException w:name="Normal" w:semiHidden="0" w:uiPriority="0" w:unhideWhenUsed="0" w:qFormat="1"/>
+    <w:lsdException w:name="heading 1" w:semiHidden="0" w:uiPriority="9" w:unhideWhenUsed="0" w:qFormat="1"/>
+    <w:lsdException w:name="heading 2" w:uiPriority="9" w:qFormat="1"/>
+    <w:lsdException w:name="heading 3" w:uiPriority="9" w:qFormat="1"/>
+    <w:lsdException w:name="heading 4" w:uiPriority="9" w:qFormat="1"/>
+    <w:lsdException w:name="heading 5" w:uiPriority="9" w:qFormat="1"/>
+    <w:lsdException w:name="heading 6" w:uiPriority="9" w:qFormat="1"/>
+    <w:lsdException w:name="heading 7" w:uiPriority="9" w:qFormat="1"/>
+    <w:lsdException w:name="heading 8" w:uiPriority="9" w:qFormat="1"/>
+    <w:lsdException w:name="heading 9" w:uiPriority="9" w:qFormat="1"/>
+    <w:lsdException w:name="toc 1" w:uiPriority="39"/>
+    <w:lsdException w:name="toc 2" w:uiPriority="39"/>
+    <w:lsdException w:name="toc 3" w:uiPriority="39"/>
+    <w:lsdException w:name="toc 4" w:uiPriority="39"/>
+    <w:lsdException w:name="toc 5" w:uiPriority="39"/>
+    <w:lsdException w:name="toc 6" w:uiPriority="39"/>
+    <w:lsdException w:name="toc 7" w:uiPriority="39"/>
+    <w:lsdException w:name="toc 8" w:uiPriority="39"/>
+    <w:lsdException w:name="toc 9" w:uiPriority="39"/>
+    <w:lsdException w:name="caption" w:uiPriority="35" w:qFormat="1"/>
+    <w:lsdException w:name="Title" w:semiHidden="0" w:uiPriority="10" w:unhideWhenUsed="0" w:qFormat="1"/>
+    <w:lsdException w:name="Default Paragraph Font" w:uiPriority="1"/>
+    <w:lsdException w:name="Subtitle" w:semiHidden="0" w:uiPriority="11" w:unhideWhenUsed="0" w:qFormat="1"/>
+    <w:lsdException w:name="Strong" w:semiHidden="0" w:uiPriority="22" w:unhideWhenUsed="0" w:qFormat="1"/>
+    <w:lsdException w:name="Emphasis" w:semiHidden="0" w:uiPriority="20" w:unhideWhenUsed="0" w:qFormat="1"/>
+    <w:lsdException w:name="Table Grid" w:semiHidden="0" w:uiPriority="39" w:unhideWhenUsed="0"/>
+    <w:lsdException w:name="Placeholder Text" w:unhideWhenUsed="0"/>
+    <w:lsdException w:name="No Spacing" w:semiHidden="0" w:uiPriority="1" w:unhideWhenUsed="0" w:qFormat="1"/>
+    <w:lsdException w:name="Light Shading" w:semiHidden="0" w:uiPriority="60" w:unhideWhenUsed="0"/>
+    <w:lsdException w:name="Light List" w:semiHidden="0" w:uiPriority="61" w:unhideWhenUsed="0"/>
+    <w:lsdException w:name="Light Grid" w:semiHidden="0" w:uiPriority="62" w:unhideWhenUsed="0"/>
+    <w:lsdException w:name="Medium Shading 1" w:semiHidden="0" w:uiPriority="63" w:unhideWhenUsed="0"/>
+    <w:lsdException w:name="Medium Shading 2" w:semiHidden="0" w:uiPriority="64" w:unhideWhenUsed="0"/>
+    <w:lsdException w:name="Medium List 1" w:semiHidden="0" w:uiPriority="65" w:unhideWhenUsed="0"/>
+    <w:lsdException w:name="Medium List 2" w:semiHidden="0" w:uiPriority="66" w:unhideWhenUsed="0"/>
+    <w:lsdException w:name="Medium Grid 1" w:semiHidden="0" w:uiPriority="67" w:unhideWhenUsed="0"/>
+    <w:lsdException w:name="Medium Grid 2" w:semiHidden="0" w:uiPriority="68" w:unhideWhenUsed="0"/>
+    <w:lsdException w:name="Medium Grid 3" w:semiHidden="0" w:uiPriority="69" w:unhideWhenUsed="0"/>
+    <w:lsdException w:name="Dark List" w:semiHidden="0" w:uiPriority="70" w:unhideWhenUsed="0"/>
+    <w:lsdException w:name="Colorful Shading" w:semiHidden="0" w:uiPriority="71" w:unhideWhenUsed="0"/>
+    <w:lsdException w:name="Colorful List" w:semiHidden="0" w:uiPriority="72" w:unhideWhenUsed="0"/>
+    <w:lsdException w:name="Colorful Grid" w:semiHidden="0" w:uiPriority="73" w:unhideWhenUsed="0"/>
+    <w:lsdException w:name="Light Shading Accent 1" w:semiHidden="0" w:uiPriority="60" w:unhideWhenUsed="0"/>
+    <w:lsdException w:name="Light List Accent 1" w:semiHidden="0" w:uiPriority="61" w:unhideWhenUsed="0"/>
+    <w:lsdException w:name="Light Grid Accent 1" w:semiHidden="0" w:uiPriority="62" w:unhideWhenUsed="0"/>
+    <w:lsdException w:name="Medium Shading 1 Accent 1" w:semiHidden="0" w:uiPriority="63" w:unhideWhenUsed="0"/>
+    <w:lsdException w:name="Medium Shading 2 Accent 1" w:semiHidden="0" w:uiPriority="64" w:unhideWhenUsed="0"/>
+    <w:lsdException w:name="Medium List 1 Accent 1" w:semiHidden="0" w:uiPriority="65" w:unhideWhenUsed="0"/>
+    <w:lsdException w:name="Revision" w:unhideWhenUsed="0"/>
+    <w:lsdException w:name="List Paragraph" w:semiHidden="0" w:uiPriority="34" w:unhideWhenUsed="0" w:qFormat="1"/>
+    <w:lsdException w:name="Quote" w:semiHidden="0" w:uiPriority="29" w:unhideWhenUsed="0" w:qFormat="1"/>
+    <w:lsdException w:name="Intense Quote" w:semiHidden="0" w:uiPriority="30" w:unhideWhenUsed="0" w:qFormat="1"/>
+    <w:lsdException w:name="Medium List 2 Accent 1" w:semiHidden="0" w:uiPriority="66" w:unhideWhenUsed="0"/>
+    <w:lsdException w:name="Medium Grid 1 Accent 1" w:semiHidden="0" w:uiPriority="67" w:unhideWhenUsed="0"/>
+    <w:lsdException w:name="Medium Grid 2 Accent 1" w:semiHidden="0" w:uiPriority="68" w:unhideWhenUsed="0"/>
+    <w:lsdException w:name="Medium Grid 3 Accent 1" w:semiHidden="0" w:uiPriority="69" w:unhideWhenUsed="0"/>
+    <w:lsdException w:name="Dark List Accent 1" w:semiHidden="0" w:uiPriority="70" w:unhideWhenUsed="0"/>
+    <w:lsdException w:name="Colorful Shading Accent 1" w:semiHidden="0" w:uiPriority="71" w:unhideWhenUsed="0"/>
+    <w:lsdException w:name="Colorful List Accent 1" w:semiHidden="0" w:uiPriority="72" w:unhideWhenUsed="0"/>
+    <w:lsdException w:name="Colorful Grid Accent 1" w:semiHidden="0" w:uiPriority="73" w:unhideWhenUsed="0"/>
+    <w:lsdException w:name="Light Shading Accent 2" w:semiHidden="0" w:uiPriority="60" w:unhideWhenUsed="0"/>
+    <w:lsdException w:name="Light List Accent 2" w:semiHidden="0" w:uiPriority="61" w:unhideWhenUsed="0"/>
+    <w:lsdException w:name="Light Grid Accent 2" w:semiHidden="0" w:uiPriority="62" w:unhideWhenUsed="0"/>
+    <w:lsdException w:name="Medium Shading 1 Accent 2" w:semiHidden="0" w:uiPriority="63" w:unhideWhenUsed="0"/>
+    <w:lsdException w:name="Medium Shading 2 Accent 2" w:semiHidden="0" w:uiPriority="64" w:unhideWhenUsed="0"/>
+    <w:lsdException w:name="Medium List 1 Accent 2" w:semiHidden="0" w:uiPriority="65" w:unhideWhenUsed="0"/>
+    <w:lsdException w:name="Medium List 2 Accent 2" w:semiHidden="0" w:uiPriority="66" w:unhideWhenUsed="0"/>
+    <w:lsdException w:name="Medium Grid 1 Accent 2" w:semiHidden="0" w:uiPriority="67" w:unhideWhenUsed="0"/>
+    <w:lsdException w:name="Medium Grid 2 Accent 2" w:semiHidden="0" w:uiPriority="68" w:unhideWhenUsed="0"/>
+    <w:lsdException w:name="Medium Grid 3 Accent 2" w:semiHidden="0" w:uiPriority="69" w:unhideWhenUsed="0"/>
+    <w:lsdException w:name="Dark List Accent 2" w:semiHidden="0" w:uiPriority="70" w:unhideWhenUsed="0"/>
+    <w:lsdException w:name="Colorful Shading Accent 2" w:semiHidden="0" w:uiPriority="71" w:unhideWhenUsed="0"/>
+    <w:lsdException w:name="Colorful List Accent 2" w:semiHidden="0" w:uiPriority="72" w:unhideWhenUsed="0"/>
+    <w:lsdException w:name="Colorful Grid Accent 2" w:semiHidden="0" w:uiPriority="73" w:unhideWhenUsed="0"/>
+    <w:lsdException w:name="Light Shading Accent 3" w:semiHidden="0" w:uiPriority="60" w:unhideWhenUsed="0"/>
+    <w:lsdException w:name="Light List Accent 3" w:semiHidden="0" w:uiPriority="61" w:unhideWhenUsed="0"/>
+    <w:lsdException w:name="Light Grid Accent 3" w:semiHidden="0" w:uiPriority="62" w:unhideWhenUsed="0"/>
+    <w:lsdException w:name="Medium Shading 1 Accent 3" w:semiHidden="0" w:uiPriority="63" w:unhideWhenUsed="0"/>
+    <w:lsdException w:name="Medium Shading 2 Accent 3" w:semiHidden="0" w:uiPriority="64" w:unhideWhenUsed="0"/>
+    <w:lsdException w:name="Medium List 1 Accent 3" w:semiHidden="0" w:uiPriority="65" w:unhideWhenUsed="0"/>
+    <w:lsdException w:name="Medium List 2 Accent 3" w:semiHidden="0" w:uiPriority="66" w:unhideWhenUsed="0"/>
+    <w:lsdException w:name="Medium Grid 1 Accent 3" w:semiHidden="0" w:uiPriority="67" w:unhideWhenUsed="0"/>
+    <w:lsdException w:name="Medium Grid 2 Accent 3" w:semiHidden="0" w:uiPriority="68" w:unhideWhenUsed="0"/>
+    <w:lsdException w:name="Medium Grid 3 Accent 3" w:semiHidden="0" w:uiPriority="69" w:unhideWhenUsed="0"/>
+    <w:lsdException w:name="Dark List Accent 3" w:semiHidden="0" w:uiPriority="70" w:unhideWhenUsed="0"/>
+    <w:lsdException w:name="Colorful Shading Accent 3" w:semiHidden="0" w:uiPriority="71" w:unhideWhenUsed="0"/>
+    <w:lsdException w:name="Colorful List Accent 3" w:semiHidden="0" w:uiPriority="72" w:unhideWhenUsed="0"/>
+    <w:lsdException w:name="Colorful Grid Accent 3" w:semiHidden="0" w:uiPriority="73" w:unhideWhenUsed="0"/>
+    <w:lsdException w:name="Light Shading Accent 4" w:semiHidden="0" w:uiPriority="60" w:unhideWhenUsed="0"/>
+    <w:lsdException w:name="Light List Accent 4" w:semiHidden="0" w:uiPriority="61" w:unhideWhenUsed="0"/>
+    <w:lsdException w:name="Light Grid Accent 4" w:semiHidden="0" w:uiPriority="62" w:unhideWhenUsed="0"/>
+    <w:lsdException w:name="Medium Shading 1 Accent 4" w:semiHidden="0" w:uiPriority="63" w:unhideWhenUsed="0"/>
+    <w:lsdException w:name="Medium Shading 2 Accent 4" w:semiHidden="0" w:uiPriority="64" w:unhideWhenUsed="0"/>
+    <w:lsdException w:name="Medium List 1 Accent 4" w:semiHidden="0" w:uiPriority="65" w:unhideWhenUsed="0"/>
+    <w:lsdException w:name="Medium List 2 Accent 4" w:semiHidden="0" w:uiPriority="66" w:unhideWhenUsed="0"/>
+    <w:lsdException w:name="Medium Grid 1 Accent 4" w:semiHidden="0" w:uiPriority="67" w:unhideWhenUsed="0"/>
+    <w:lsdException w:name="Medium Grid 2 Accent 4" w:semiHidden="0" w:uiPriority="68" w:unhideWhenUsed="0"/>
+    <w:lsdException w:name="Medium Grid 3 Accent 4" w:semiHidden="0" w:uiPriority="69" w:unhideWhenUsed="0"/>
+    <w:lsdException w:name="Dark List Accent 4" w:semiHidden="0" w:uiPriority="70" w:unhideWhenUsed="0"/>
+    <w:lsdException w:name="Colorful Shading Accent 4" w:semiHidden="0" w:uiPriority="71" w:unhideWhenUsed="0"/>
+    <w:lsdException w:name="Colorful List Accent 4" w:semiHidden="0" w:uiPriority="72" w:unhideWhenUsed="0"/>
+    <w:lsdException w:name="Colorful Grid Accent 4" w:semiHidden="0" w:uiPriority="73" w:unhideWhenUsed="0"/>
+    <w:lsdException w:name="Light Shading Accent 5" w:semiHidden="0" w:uiPriority="60" w:unhideWhenUsed="0"/>
+    <w:lsdException w:name="Light List Accent 5" w:semiHidden="0" w:uiPriority="61" w:unhideWhenUsed="0"/>
+    <w:lsdException w:name="Light Grid Accent 5" w:semiHidden="0" w:uiPriority="62" w:unhideWhenUsed="0"/>
+    <w:lsdException w:name="Medium Shading 1 Accent 5" w:semiHidden="0" w:uiPriority="63" w:unhideWhenUsed="0"/>
+    <w:lsdException w:name="Medium Shading 2 Accent 5" w:semiHidden="0" w:uiPriority="64" w:unhideWhenUsed="0"/>
+    <w:lsdException w:name="Medium List 1 Accent 5" w:semiHidden="0" w:uiPriority="65" w:unhideWhenUsed="0"/>
+    <w:lsdException w:name="Medium List 2 Accent 5" w:semiHidden="0" w:uiPriority="66" w:unhideWhenUsed="0"/>
+    <w:lsdException w:name="Medium Grid 1 Accent 5" w:semiHidden="0" w:uiPriority="67" w:unhideWhenUsed="0"/>
+    <w:lsdException w:name="Medium Grid 2 Accent 5" w:semiHidden="0" w:uiPriority="68" w:unhideWhenUsed="0"/>
+    <w:lsdException w:name="Medium Grid 3 Accent 5" w:semiHidden="0" w:uiPriority="69" w:unhideWhenUsed="0"/>
+    <w:lsdException w:name="Dark List Accent 5" w:semiHidden="0" w:uiPriority="70" w:unhideWhenUsed="0"/>
+    <w:lsdException w:name="Colorful Shading Accent 5" w:semiHidden="0" w:uiPriority="71" w:unhideWhenUsed="0"/>
+    <w:lsdException w:name="Colorful List Accent 5" w:semiHidden="0" w:uiPriority="72" w:unhideWhenUsed="0"/>
+    <w:lsdException w:name="Colorful Grid Accent 5" w:semiHidden="0" w:uiPriority="73" w:unhideWhenUsed="0"/>
+    <w:lsdException w:name="Light Shading Accent 6" w:semiHidden="0" w:uiPriority="60" w:unhideWhenUsed="0"/>
+    <w:lsdException w:name="Light List Accent 6" w:semiHidden="0" w:uiPriority="61" w:unhideWhenUsed="0"/>
+    <w:lsdException w:name="Light Grid Accent 6" w:semiHidden="0" w:uiPriority="62" w:unhideWhenUsed="0"/>
+    <w:lsdException w:name="Medium Shading 1 Accent 6" w:semiHidden="0" w:uiPriority="63" w:unhideWhenUsed="0"/>
+    <w:lsdException w:name="Medium Shading 2 Accent 6" w:semiHidden="0" w:uiPriority="64" w:unhideWhenUsed="0"/>
+    <w:lsdException w:name="Medium List 1 Accent 6" w:semiHidden="0" w:uiPriority="65" w:unhideWhenUsed="0"/>
+    <w:lsdException w:name="Medium List 2 Accent 6" w:semiHidden="0" w:uiPriority="66" w:unhideWhenUsed="0"/>
+    <w:lsdException w:name="Medium Grid 1 Accent 6" w:semiHidden="0" w:uiPriority="67" w:unhideWhenUsed="0"/>
+    <w:lsdException w:name="Medium Grid 2 Accent 6" w:semiHidden="0" w:uiPriority="68" w:unhideWhenUsed="0"/>
+    <w:lsdException w:name="Medium Grid 3 Accent 6" w:semiHidden="0" w:uiPriority="69" w:unhideWhenUsed="0"/>
+    <w:lsdException w:name="Dark List Accent 6" w:semiHidden="0" w:uiPriority="70" w:unhideWhenUsed="0"/>
+    <w:lsdException w:name="Colorful Shading Accent 6" w:semiHidden="0" w:uiPriority="71" w:unhideWhenUsed="0"/>
+    <w:lsdException w:name="Colorful List Accent 6" w:semiHidden="0" w:uiPriority="72" w:unhideWhenUsed="0"/>
+    <w:lsdException w:name="Colorful Grid Accent 6" w:semiHidden="0" w:uiPriority="73" w:unhideWhenUsed="0"/>
+    <w:lsdException w:name="Subtle Emphasis" w:semiHidden="0" w:uiPriority="19" w:unhideWhenUsed="0" w:qFormat="1"/>
+    <w:lsdException w:name="Intense Emphasis" w:semiHidden="0" w:uiPriority="21" w:unhideWhenUsed="0" w:qFormat="1"/>
+    <w:lsdException w:name="Subtle Reference" w:semiHidden="0" w:uiPriority="31" w:unhideWhenUsed="0" w:qFormat="1"/>
+    <w:lsdException w:name="Intense Reference" w:semiHidden="0" w:uiPriority="32" w:unhideWhenUsed="0" w:qFormat="1"/>
+    <w:lsdException w:name="Book Title" w:semiHidden="0" w:uiPriority="33" w:unhideWhenUsed="0" w:qFormat="1"/>
+    <w:lsdException w:name="Bibliography" w:uiPriority="37"/>
+    <w:lsdException w:name="TOC Heading" w:uiPriority="39" w:qFormat="1"/>
   </w:latentStyles>
   <w:style w:type="paragraph" w:default="1" w:styleId="Normal">
     <w:name w:val="Normal"/>
     <w:qFormat/>
     <w:rsid w:val="009D6839"/>
   </w:style>
-  <w:style w:type="character" w:default="1" w:styleId="Fontepargpadro">
+  <w:style w:type="character" w:default="1" w:styleId="DefaultParagraphFont">
     <w:name w:val="Default Paragraph Font"/>
     <w:uiPriority w:val="1"/>
-    <w:semiHidden/>
     <w:unhideWhenUsed/>
   </w:style>
-  <w:style w:type="table" w:default="1" w:styleId="Tabelanormal">
+  <w:style w:type="table" w:default="1" w:styleId="TableNormal">
     <w:name w:val="Normal Table"/>
     <w:uiPriority w:val="99"/>
     <w:semiHidden/>
     <w:unhideWhenUsed/>
+    <w:qFormat/>
     <w:tblPr>
       <w:tblInd w:w="0" w:type="dxa"/>
       <w:tblCellMar>
@@ -10719,21 +11657,22 @@
       </w:tblCellMar>
     </w:tblPr>
   </w:style>
-  <w:style w:type="numbering" w:default="1" w:styleId="Semlista">
+  <w:style w:type="numbering" w:default="1" w:styleId="NoList">
     <w:name w:val="No List"/>
     <w:uiPriority w:val="99"/>
     <w:semiHidden/>
     <w:unhideWhenUsed/>
   </w:style>
-  <w:style w:type="table" w:styleId="Tabelacomgrade">
+  <w:style w:type="table" w:styleId="TableGrid">
     <w:name w:val="Table Grid"/>
-    <w:basedOn w:val="Tabelanormal"/>
+    <w:basedOn w:val="TableNormal"/>
     <w:uiPriority w:val="39"/>
     <w:rsid w:val="006F1C55"/>
     <w:pPr>
       <w:spacing w:after="0" w:line="240" w:lineRule="auto"/>
     </w:pPr>
     <w:tblPr>
+      <w:tblInd w:w="0" w:type="dxa"/>
       <w:tblBorders>
         <w:top w:val="single" w:sz="4" w:space="0" w:color="auto"/>
         <w:left w:val="single" w:sz="4" w:space="0" w:color="auto"/>
@@ -10742,9 +11681,15 @@
         <w:insideH w:val="single" w:sz="4" w:space="0" w:color="auto"/>
         <w:insideV w:val="single" w:sz="4" w:space="0" w:color="auto"/>
       </w:tblBorders>
+      <w:tblCellMar>
+        <w:top w:w="0" w:type="dxa"/>
+        <w:left w:w="108" w:type="dxa"/>
+        <w:bottom w:w="0" w:type="dxa"/>
+        <w:right w:w="108" w:type="dxa"/>
+      </w:tblCellMar>
     </w:tblPr>
   </w:style>
-  <w:style w:type="paragraph" w:styleId="PargrafodaLista">
+  <w:style w:type="paragraph" w:styleId="ListParagraph">
     <w:name w:val="List Paragraph"/>
     <w:basedOn w:val="Normal"/>
     <w:uiPriority w:val="34"/>
@@ -10755,14 +11700,55 @@
       <w:contextualSpacing/>
     </w:pPr>
   </w:style>
-  <w:style w:type="character" w:styleId="TextodoEspaoReservado">
+  <w:style w:type="character" w:styleId="PlaceholderText">
     <w:name w:val="Placeholder Text"/>
-    <w:basedOn w:val="Fontepargpadro"/>
+    <w:basedOn w:val="DefaultParagraphFont"/>
     <w:uiPriority w:val="99"/>
     <w:semiHidden/>
     <w:rsid w:val="00030B07"/>
     <w:rPr>
       <w:color w:val="808080"/>
+    </w:rPr>
+  </w:style>
+  <w:style w:type="paragraph" w:styleId="BalloonText">
+    <w:name w:val="Balloon Text"/>
+    <w:basedOn w:val="Normal"/>
+    <w:link w:val="BalloonTextChar"/>
+    <w:uiPriority w:val="99"/>
+    <w:semiHidden/>
+    <w:unhideWhenUsed/>
+    <w:rsid w:val="00D61514"/>
+    <w:pPr>
+      <w:spacing w:after="0" w:line="240" w:lineRule="auto"/>
+    </w:pPr>
+    <w:rPr>
+      <w:rFonts w:ascii="Tahoma" w:hAnsi="Tahoma" w:cs="Tahoma"/>
+      <w:sz w:val="16"/>
+      <w:szCs w:val="16"/>
+    </w:rPr>
+  </w:style>
+  <w:style w:type="character" w:customStyle="1" w:styleId="BalloonTextChar">
+    <w:name w:val="Balloon Text Char"/>
+    <w:basedOn w:val="DefaultParagraphFont"/>
+    <w:link w:val="BalloonText"/>
+    <w:uiPriority w:val="99"/>
+    <w:semiHidden/>
+    <w:rsid w:val="00D61514"/>
+    <w:rPr>
+      <w:rFonts w:ascii="Tahoma" w:hAnsi="Tahoma" w:cs="Tahoma"/>
+      <w:sz w:val="16"/>
+      <w:szCs w:val="16"/>
+    </w:rPr>
+  </w:style>
+  <w:style w:type="character" w:styleId="Emphasis">
+    <w:name w:val="Emphasis"/>
+    <w:basedOn w:val="DefaultParagraphFont"/>
+    <w:uiPriority w:val="20"/>
+    <w:qFormat/>
+    <w:rsid w:val="00253E13"/>
+    <w:rPr>
+      <w:i/>
+      <w:iCs/>
     </w:rPr>
   </w:style>
 </w:styles>
@@ -11023,7 +12009,7 @@
   <a:extraClrSchemeLst/>
   <a:extLst>
     <a:ext uri="{05A4C25C-085E-4340-85A3-A5531E510DB2}">
-      <thm15:themeFamily xmlns:thm15="http://schemas.microsoft.com/office/thememl/2012/main" name="Office Theme" id="{62F939B6-93AF-4DB8-9C6B-D6C7DFDC589F}" vid="{4A3C46E8-61CC-4603-A589-7422A47A8E4A}"/>
+      <thm15:themeFamily xmlns:thm15="http://schemas.microsoft.com/office/thememl/2012/main" xmlns="" name="Office Theme" id="{62F939B6-93AF-4DB8-9C6B-D6C7DFDC589F}" vid="{4A3C46E8-61CC-4603-A589-7422A47A8E4A}"/>
     </a:ext>
   </a:extLst>
 </a:theme>

</xml_diff>